<commit_message>
SIAOD 3.2 and 4.1
</commit_message>
<xml_diff>
--- a/Чаба/ОТП5.docx
+++ b/Чаба/ОТП5.docx
@@ -3393,6 +3393,33 @@
           <w:szCs w:val="20"/>
         </w:rPr>
       </w:r>
+    </w:p>
+    <w:p>
+      <w:pPr>
+        <w:pStyle w:val="Normal"/>
+        <w:numPr>
+          <w:ilvl w:val="0"/>
+          <w:numId w:val="0"/>
+        </w:numPr>
+        <w:suppressAutoHyphens w:val="true"/>
+        <w:spacing w:lineRule="auto" w:line="259"/>
+        <w:ind w:hanging="0" w:left="0"/>
+        <w:outlineLvl w:val="0"/>
+        <w:rPr>
+          <w:b w:val="false"/>
+          <w:bCs w:val="false"/>
+          <w:sz w:val="28"/>
+          <w:szCs w:val="20"/>
+        </w:rPr>
+      </w:pPr>
+      <w:r>
+        <w:rPr>
+          <w:b w:val="false"/>
+          <w:bCs w:val="false"/>
+          <w:sz w:val="28"/>
+          <w:szCs w:val="20"/>
+        </w:rPr>
+      </w:r>
       <w:r>
         <w:br w:type="page"/>
       </w:r>
@@ -3422,35 +3449,63 @@
           <w:sz w:val="28"/>
           <w:szCs w:val="20"/>
         </w:rPr>
-        <w:t>Автоматизация отправки на DockerHub</w:t>
-      </w:r>
-    </w:p>
-    <w:p>
-      <w:pPr>
-        <w:pStyle w:val="Normal"/>
-        <w:numPr>
-          <w:ilvl w:val="0"/>
-          <w:numId w:val="0"/>
-        </w:numPr>
-        <w:suppressAutoHyphens w:val="true"/>
-        <w:spacing w:lineRule="auto" w:line="259"/>
-        <w:ind w:hanging="0" w:left="0"/>
-        <w:outlineLvl w:val="0"/>
-        <w:rPr>
-          <w:b w:val="false"/>
-          <w:bCs w:val="false"/>
-          <w:sz w:val="28"/>
-          <w:szCs w:val="20"/>
-        </w:rPr>
-      </w:pPr>
-      <w:r>
-        <w:rPr>
-          <w:b w:val="false"/>
-          <w:bCs w:val="false"/>
-          <w:sz w:val="28"/>
-          <w:szCs w:val="20"/>
-        </w:rPr>
-        <w:t>1,2,3,4,5</w:t>
+        <w:t>Автоматизация сборки проекта с GitHub</w:t>
+      </w:r>
+    </w:p>
+    <w:p>
+      <w:pPr>
+        <w:pStyle w:val="Normal"/>
+        <w:numPr>
+          <w:ilvl w:val="0"/>
+          <w:numId w:val="0"/>
+        </w:numPr>
+        <w:suppressAutoHyphens w:val="true"/>
+        <w:spacing w:lineRule="auto" w:line="259"/>
+        <w:ind w:hanging="0" w:left="0"/>
+        <w:outlineLvl w:val="0"/>
+        <w:rPr>
+          <w:b w:val="false"/>
+          <w:bCs w:val="false"/>
+          <w:sz w:val="28"/>
+          <w:szCs w:val="20"/>
+        </w:rPr>
+      </w:pPr>
+      <w:r>
+        <w:rPr>
+          <w:b w:val="false"/>
+          <w:bCs w:val="false"/>
+          <w:sz w:val="28"/>
+          <w:szCs w:val="20"/>
+        </w:rPr>
+        <w:t>Запуск по таймеру</w:t>
+      </w:r>
+    </w:p>
+    <w:p>
+      <w:pPr>
+        <w:pStyle w:val="Normal"/>
+        <w:numPr>
+          <w:ilvl w:val="0"/>
+          <w:numId w:val="0"/>
+        </w:numPr>
+        <w:suppressAutoHyphens w:val="true"/>
+        <w:spacing w:lineRule="auto" w:line="259"/>
+        <w:ind w:hanging="0" w:left="0"/>
+        <w:outlineLvl w:val="0"/>
+        <w:rPr>
+          <w:b w:val="false"/>
+          <w:bCs w:val="false"/>
+          <w:sz w:val="28"/>
+          <w:szCs w:val="20"/>
+        </w:rPr>
+      </w:pPr>
+      <w:r>
+        <w:rPr>
+          <w:b w:val="false"/>
+          <w:bCs w:val="false"/>
+          <w:sz w:val="28"/>
+          <w:szCs w:val="20"/>
+        </w:rPr>
+        <w:t>1</w:t>
       </w:r>
     </w:p>
     <w:p>
@@ -3487,10 +3542,10 @@
             <wp:positionV relativeFrom="paragraph">
               <wp:posOffset>635</wp:posOffset>
             </wp:positionV>
-            <wp:extent cx="6119495" cy="6106160"/>
+            <wp:extent cx="6119495" cy="4510405"/>
             <wp:effectExtent l="0" t="0" r="0" b="0"/>
             <wp:wrapSquare wrapText="largest"/>
-            <wp:docPr id="24" name="Image24" descr=""/>
+            <wp:docPr id="24" name="Image28" descr=""/>
             <wp:cNvGraphicFramePr>
               <a:graphicFrameLocks xmlns:a="http://schemas.openxmlformats.org/drawingml/2006/main" noChangeAspect="1"/>
             </wp:cNvGraphicFramePr>
@@ -3498,7 +3553,7 @@
               <a:graphicData uri="http://schemas.openxmlformats.org/drawingml/2006/picture">
                 <pic:pic xmlns:pic="http://schemas.openxmlformats.org/drawingml/2006/picture">
                   <pic:nvPicPr>
-                    <pic:cNvPr id="24" name="Image24" descr=""/>
+                    <pic:cNvPr id="24" name="Image28" descr=""/>
                     <pic:cNvPicPr>
                       <a:picLocks noChangeAspect="1" noChangeArrowheads="1"/>
                     </pic:cNvPicPr>
@@ -3512,7 +3567,7 @@
                   <pic:spPr bwMode="auto">
                     <a:xfrm>
                       <a:off x="0" y="0"/>
-                      <a:ext cx="6119495" cy="6106160"/>
+                      <a:ext cx="6119495" cy="4510405"/>
                     </a:xfrm>
                     <a:prstGeom prst="rect">
                       <a:avLst/>
@@ -3551,39 +3606,76 @@
           <w:szCs w:val="20"/>
         </w:rPr>
       </w:r>
-    </w:p>
-    <w:p>
-      <w:pPr>
-        <w:pStyle w:val="Normal"/>
-        <w:numPr>
-          <w:ilvl w:val="0"/>
-          <w:numId w:val="0"/>
-        </w:numPr>
-        <w:suppressAutoHyphens w:val="true"/>
-        <w:spacing w:lineRule="auto" w:line="259"/>
-        <w:ind w:hanging="0" w:left="0"/>
-        <w:outlineLvl w:val="0"/>
-        <w:rPr>
-          <w:b w:val="false"/>
-          <w:bCs w:val="false"/>
-          <w:sz w:val="28"/>
-          <w:szCs w:val="20"/>
-        </w:rPr>
-      </w:pPr>
-      <w:r>
+      <w:r>
+        <w:br w:type="page"/>
+      </w:r>
+    </w:p>
+    <w:p>
+      <w:pPr>
+        <w:pStyle w:val="Normal"/>
+        <w:numPr>
+          <w:ilvl w:val="0"/>
+          <w:numId w:val="0"/>
+        </w:numPr>
+        <w:suppressAutoHyphens w:val="true"/>
+        <w:spacing w:lineRule="auto" w:line="259"/>
+        <w:ind w:hanging="0" w:left="0"/>
+        <w:outlineLvl w:val="0"/>
+        <w:rPr>
+          <w:b w:val="false"/>
+          <w:bCs w:val="false"/>
+          <w:sz w:val="28"/>
+          <w:szCs w:val="20"/>
+        </w:rPr>
+      </w:pPr>
+      <w:r>
+        <w:rPr>
+          <w:b w:val="false"/>
+          <w:bCs w:val="false"/>
+          <w:sz w:val="28"/>
+          <w:szCs w:val="20"/>
+        </w:rPr>
+        <w:t>2,3,4,5</w:t>
+      </w:r>
+    </w:p>
+    <w:p>
+      <w:pPr>
+        <w:pStyle w:val="Normal"/>
+        <w:numPr>
+          <w:ilvl w:val="0"/>
+          <w:numId w:val="0"/>
+        </w:numPr>
+        <w:suppressAutoHyphens w:val="true"/>
+        <w:spacing w:lineRule="auto" w:line="259"/>
+        <w:ind w:hanging="0" w:left="0"/>
+        <w:outlineLvl w:val="0"/>
+        <w:rPr>
+          <w:b w:val="false"/>
+          <w:bCs w:val="false"/>
+          <w:sz w:val="28"/>
+          <w:szCs w:val="20"/>
+        </w:rPr>
+      </w:pPr>
+      <w:r>
+        <w:rPr>
+          <w:b w:val="false"/>
+          <w:bCs w:val="false"/>
+          <w:sz w:val="28"/>
+          <w:szCs w:val="20"/>
+        </w:rPr>
         <w:drawing>
           <wp:anchor behindDoc="0" distT="0" distB="0" distL="0" distR="0" simplePos="0" locked="0" layoutInCell="0" allowOverlap="1" relativeHeight="26">
             <wp:simplePos x="0" y="0"/>
             <wp:positionH relativeFrom="column">
-              <wp:posOffset>0</wp:posOffset>
+              <wp:align>center</wp:align>
             </wp:positionH>
             <wp:positionV relativeFrom="paragraph">
-              <wp:posOffset>240030</wp:posOffset>
+              <wp:posOffset>635</wp:posOffset>
             </wp:positionV>
-            <wp:extent cx="6119495" cy="3739515"/>
+            <wp:extent cx="5225415" cy="4586605"/>
             <wp:effectExtent l="0" t="0" r="0" b="0"/>
-            <wp:wrapSquare wrapText="largest"/>
-            <wp:docPr id="25" name="Image25" descr=""/>
+            <wp:wrapTopAndBottom/>
+            <wp:docPr id="25" name="Image29" descr=""/>
             <wp:cNvGraphicFramePr>
               <a:graphicFrameLocks xmlns:a="http://schemas.openxmlformats.org/drawingml/2006/main" noChangeAspect="1"/>
             </wp:cNvGraphicFramePr>
@@ -3591,7 +3683,7 @@
               <a:graphicData uri="http://schemas.openxmlformats.org/drawingml/2006/picture">
                 <pic:pic xmlns:pic="http://schemas.openxmlformats.org/drawingml/2006/picture">
                   <pic:nvPicPr>
-                    <pic:cNvPr id="25" name="Image25" descr=""/>
+                    <pic:cNvPr id="25" name="Image29" descr=""/>
                     <pic:cNvPicPr>
                       <a:picLocks noChangeAspect="1" noChangeArrowheads="1"/>
                     </pic:cNvPicPr>
@@ -3605,7 +3697,7 @@
                   <pic:spPr bwMode="auto">
                     <a:xfrm>
                       <a:off x="0" y="0"/>
-                      <a:ext cx="6119495" cy="3739515"/>
+                      <a:ext cx="5225415" cy="4586605"/>
                     </a:xfrm>
                     <a:prstGeom prst="rect">
                       <a:avLst/>
@@ -3617,14 +3709,33 @@
           </wp:anchor>
         </w:drawing>
       </w:r>
-      <w:r>
-        <w:rPr>
-          <w:b w:val="false"/>
-          <w:bCs w:val="false"/>
-          <w:sz w:val="28"/>
-          <w:szCs w:val="20"/>
-        </w:rPr>
-        <w:t>7,8,9</w:t>
+    </w:p>
+    <w:p>
+      <w:pPr>
+        <w:pStyle w:val="Normal"/>
+        <w:numPr>
+          <w:ilvl w:val="0"/>
+          <w:numId w:val="0"/>
+        </w:numPr>
+        <w:suppressAutoHyphens w:val="true"/>
+        <w:spacing w:lineRule="auto" w:line="259"/>
+        <w:ind w:hanging="0" w:left="0"/>
+        <w:outlineLvl w:val="0"/>
+        <w:rPr>
+          <w:b w:val="false"/>
+          <w:bCs w:val="false"/>
+          <w:sz w:val="28"/>
+          <w:szCs w:val="20"/>
+        </w:rPr>
+      </w:pPr>
+      <w:r>
+        <w:rPr>
+          <w:b w:val="false"/>
+          <w:bCs w:val="false"/>
+          <w:sz w:val="28"/>
+          <w:szCs w:val="20"/>
+        </w:rPr>
+        <w:t>6</w:t>
       </w:r>
     </w:p>
     <w:p>
@@ -3656,15 +3767,15 @@
           <wp:anchor behindDoc="0" distT="0" distB="0" distL="0" distR="0" simplePos="0" locked="0" layoutInCell="0" allowOverlap="1" relativeHeight="27">
             <wp:simplePos x="0" y="0"/>
             <wp:positionH relativeFrom="column">
-              <wp:posOffset>0</wp:posOffset>
+              <wp:posOffset>121920</wp:posOffset>
             </wp:positionH>
             <wp:positionV relativeFrom="paragraph">
               <wp:posOffset>635</wp:posOffset>
             </wp:positionV>
-            <wp:extent cx="6119495" cy="4805680"/>
+            <wp:extent cx="5634990" cy="3834130"/>
             <wp:effectExtent l="0" t="0" r="0" b="0"/>
-            <wp:wrapSquare wrapText="largest"/>
-            <wp:docPr id="26" name="Image26" descr=""/>
+            <wp:wrapTopAndBottom/>
+            <wp:docPr id="26" name="Image30" descr=""/>
             <wp:cNvGraphicFramePr>
               <a:graphicFrameLocks xmlns:a="http://schemas.openxmlformats.org/drawingml/2006/main" noChangeAspect="1"/>
             </wp:cNvGraphicFramePr>
@@ -3672,7 +3783,7 @@
               <a:graphicData uri="http://schemas.openxmlformats.org/drawingml/2006/picture">
                 <pic:pic xmlns:pic="http://schemas.openxmlformats.org/drawingml/2006/picture">
                   <pic:nvPicPr>
-                    <pic:cNvPr id="26" name="Image26" descr=""/>
+                    <pic:cNvPr id="26" name="Image30" descr=""/>
                     <pic:cNvPicPr>
                       <a:picLocks noChangeAspect="1" noChangeArrowheads="1"/>
                     </pic:cNvPicPr>
@@ -3686,7 +3797,7 @@
                   <pic:spPr bwMode="auto">
                     <a:xfrm>
                       <a:off x="0" y="0"/>
-                      <a:ext cx="6119495" cy="4805680"/>
+                      <a:ext cx="5634990" cy="3834130"/>
                     </a:xfrm>
                     <a:prstGeom prst="rect">
                       <a:avLst/>
@@ -3724,43 +3835,47 @@
           <w:sz w:val="28"/>
           <w:szCs w:val="20"/>
         </w:rPr>
-      </w:r>
-      <w:r>
-        <w:br w:type="page"/>
-      </w:r>
-    </w:p>
-    <w:p>
-      <w:pPr>
-        <w:pStyle w:val="Normal"/>
-        <w:numPr>
-          <w:ilvl w:val="0"/>
-          <w:numId w:val="0"/>
-        </w:numPr>
-        <w:suppressAutoHyphens w:val="true"/>
-        <w:spacing w:lineRule="auto" w:line="259"/>
-        <w:ind w:hanging="0" w:left="0"/>
-        <w:outlineLvl w:val="0"/>
-        <w:rPr>
-          <w:b w:val="false"/>
-          <w:bCs w:val="false"/>
-          <w:sz w:val="28"/>
-          <w:szCs w:val="20"/>
-        </w:rPr>
-      </w:pPr>
-      <w:r>
+        <w:t>7,8</w:t>
+      </w:r>
+    </w:p>
+    <w:p>
+      <w:pPr>
+        <w:pStyle w:val="Normal"/>
+        <w:numPr>
+          <w:ilvl w:val="0"/>
+          <w:numId w:val="0"/>
+        </w:numPr>
+        <w:suppressAutoHyphens w:val="true"/>
+        <w:spacing w:lineRule="auto" w:line="259"/>
+        <w:ind w:hanging="0" w:left="0"/>
+        <w:outlineLvl w:val="0"/>
+        <w:rPr>
+          <w:b w:val="false"/>
+          <w:bCs w:val="false"/>
+          <w:sz w:val="28"/>
+          <w:szCs w:val="20"/>
+        </w:rPr>
+      </w:pPr>
+      <w:r>
+        <w:rPr>
+          <w:b w:val="false"/>
+          <w:bCs w:val="false"/>
+          <w:sz w:val="28"/>
+          <w:szCs w:val="20"/>
+        </w:rPr>
         <w:drawing>
           <wp:anchor behindDoc="0" distT="0" distB="0" distL="0" distR="0" simplePos="0" locked="0" layoutInCell="0" allowOverlap="1" relativeHeight="28">
             <wp:simplePos x="0" y="0"/>
             <wp:positionH relativeFrom="column">
-              <wp:posOffset>0</wp:posOffset>
+              <wp:align>center</wp:align>
             </wp:positionH>
             <wp:positionV relativeFrom="paragraph">
-              <wp:posOffset>240030</wp:posOffset>
+              <wp:posOffset>635</wp:posOffset>
             </wp:positionV>
-            <wp:extent cx="6119495" cy="5127625"/>
+            <wp:extent cx="6119495" cy="2764790"/>
             <wp:effectExtent l="0" t="0" r="0" b="0"/>
-            <wp:wrapSquare wrapText="largest"/>
-            <wp:docPr id="27" name="Image27" descr=""/>
+            <wp:wrapTopAndBottom/>
+            <wp:docPr id="27" name="Image31" descr=""/>
             <wp:cNvGraphicFramePr>
               <a:graphicFrameLocks xmlns:a="http://schemas.openxmlformats.org/drawingml/2006/main" noChangeAspect="1"/>
             </wp:cNvGraphicFramePr>
@@ -3768,7 +3883,7 @@
               <a:graphicData uri="http://schemas.openxmlformats.org/drawingml/2006/picture">
                 <pic:pic xmlns:pic="http://schemas.openxmlformats.org/drawingml/2006/picture">
                   <pic:nvPicPr>
-                    <pic:cNvPr id="27" name="Image27" descr=""/>
+                    <pic:cNvPr id="27" name="Image31" descr=""/>
                     <pic:cNvPicPr>
                       <a:picLocks noChangeAspect="1" noChangeArrowheads="1"/>
                     </pic:cNvPicPr>
@@ -3782,7 +3897,7 @@
                   <pic:spPr bwMode="auto">
                     <a:xfrm>
                       <a:off x="0" y="0"/>
-                      <a:ext cx="6119495" cy="5127625"/>
+                      <a:ext cx="6119495" cy="2764790"/>
                     </a:xfrm>
                     <a:prstGeom prst="rect">
                       <a:avLst/>
@@ -3794,6 +3909,942 @@
           </wp:anchor>
         </w:drawing>
       </w:r>
+    </w:p>
+    <w:p>
+      <w:pPr>
+        <w:pStyle w:val="Normal"/>
+        <w:numPr>
+          <w:ilvl w:val="0"/>
+          <w:numId w:val="0"/>
+        </w:numPr>
+        <w:suppressAutoHyphens w:val="true"/>
+        <w:spacing w:lineRule="auto" w:line="259"/>
+        <w:ind w:hanging="0" w:left="0"/>
+        <w:outlineLvl w:val="0"/>
+        <w:rPr>
+          <w:b w:val="false"/>
+          <w:bCs w:val="false"/>
+          <w:sz w:val="28"/>
+          <w:szCs w:val="20"/>
+        </w:rPr>
+      </w:pPr>
+      <w:r>
+        <w:rPr>
+          <w:b w:val="false"/>
+          <w:bCs w:val="false"/>
+          <w:sz w:val="28"/>
+          <w:szCs w:val="20"/>
+        </w:rPr>
+        <w:t>9</w:t>
+      </w:r>
+    </w:p>
+    <w:p>
+      <w:pPr>
+        <w:pStyle w:val="Normal"/>
+        <w:numPr>
+          <w:ilvl w:val="0"/>
+          <w:numId w:val="0"/>
+        </w:numPr>
+        <w:suppressAutoHyphens w:val="true"/>
+        <w:spacing w:lineRule="auto" w:line="259"/>
+        <w:ind w:hanging="0" w:left="0"/>
+        <w:outlineLvl w:val="0"/>
+        <w:rPr>
+          <w:b w:val="false"/>
+          <w:bCs w:val="false"/>
+          <w:sz w:val="28"/>
+          <w:szCs w:val="20"/>
+        </w:rPr>
+      </w:pPr>
+      <w:r>
+        <w:rPr>
+          <w:b w:val="false"/>
+          <w:bCs w:val="false"/>
+          <w:sz w:val="28"/>
+          <w:szCs w:val="20"/>
+        </w:rPr>
+        <w:drawing>
+          <wp:anchor behindDoc="0" distT="0" distB="0" distL="0" distR="0" simplePos="0" locked="0" layoutInCell="0" allowOverlap="1" relativeHeight="29">
+            <wp:simplePos x="0" y="0"/>
+            <wp:positionH relativeFrom="column">
+              <wp:align>center</wp:align>
+            </wp:positionH>
+            <wp:positionV relativeFrom="paragraph">
+              <wp:posOffset>635</wp:posOffset>
+            </wp:positionV>
+            <wp:extent cx="6119495" cy="4947920"/>
+            <wp:effectExtent l="0" t="0" r="0" b="0"/>
+            <wp:wrapTopAndBottom/>
+            <wp:docPr id="28" name="Image32" descr=""/>
+            <wp:cNvGraphicFramePr>
+              <a:graphicFrameLocks xmlns:a="http://schemas.openxmlformats.org/drawingml/2006/main" noChangeAspect="1"/>
+            </wp:cNvGraphicFramePr>
+            <a:graphic xmlns:a="http://schemas.openxmlformats.org/drawingml/2006/main">
+              <a:graphicData uri="http://schemas.openxmlformats.org/drawingml/2006/picture">
+                <pic:pic xmlns:pic="http://schemas.openxmlformats.org/drawingml/2006/picture">
+                  <pic:nvPicPr>
+                    <pic:cNvPr id="28" name="Image32" descr=""/>
+                    <pic:cNvPicPr>
+                      <a:picLocks noChangeAspect="1" noChangeArrowheads="1"/>
+                    </pic:cNvPicPr>
+                  </pic:nvPicPr>
+                  <pic:blipFill>
+                    <a:blip r:embed="rId29"/>
+                    <a:stretch>
+                      <a:fillRect/>
+                    </a:stretch>
+                  </pic:blipFill>
+                  <pic:spPr bwMode="auto">
+                    <a:xfrm>
+                      <a:off x="0" y="0"/>
+                      <a:ext cx="6119495" cy="4947920"/>
+                    </a:xfrm>
+                    <a:prstGeom prst="rect">
+                      <a:avLst/>
+                    </a:prstGeom>
+                  </pic:spPr>
+                </pic:pic>
+              </a:graphicData>
+            </a:graphic>
+          </wp:anchor>
+        </w:drawing>
+      </w:r>
+    </w:p>
+    <w:p>
+      <w:pPr>
+        <w:pStyle w:val="Normal"/>
+        <w:numPr>
+          <w:ilvl w:val="0"/>
+          <w:numId w:val="0"/>
+        </w:numPr>
+        <w:suppressAutoHyphens w:val="true"/>
+        <w:spacing w:lineRule="auto" w:line="259"/>
+        <w:ind w:hanging="0" w:left="0"/>
+        <w:outlineLvl w:val="0"/>
+        <w:rPr>
+          <w:b w:val="false"/>
+          <w:bCs w:val="false"/>
+          <w:sz w:val="28"/>
+          <w:szCs w:val="20"/>
+        </w:rPr>
+      </w:pPr>
+      <w:r>
+        <w:rPr>
+          <w:b w:val="false"/>
+          <w:bCs w:val="false"/>
+          <w:sz w:val="28"/>
+          <w:szCs w:val="20"/>
+        </w:rPr>
+      </w:r>
+      <w:r>
+        <w:br w:type="page"/>
+      </w:r>
+    </w:p>
+    <w:p>
+      <w:pPr>
+        <w:pStyle w:val="Normal"/>
+        <w:numPr>
+          <w:ilvl w:val="0"/>
+          <w:numId w:val="0"/>
+        </w:numPr>
+        <w:suppressAutoHyphens w:val="true"/>
+        <w:spacing w:lineRule="auto" w:line="259"/>
+        <w:ind w:hanging="0" w:left="0"/>
+        <w:outlineLvl w:val="0"/>
+        <w:rPr>
+          <w:b w:val="false"/>
+          <w:bCs w:val="false"/>
+          <w:sz w:val="28"/>
+          <w:szCs w:val="20"/>
+        </w:rPr>
+      </w:pPr>
+      <w:r>
+        <w:rPr>
+          <w:b w:val="false"/>
+          <w:bCs w:val="false"/>
+          <w:sz w:val="28"/>
+          <w:szCs w:val="20"/>
+        </w:rPr>
+        <w:t>10</w:t>
+      </w:r>
+    </w:p>
+    <w:p>
+      <w:pPr>
+        <w:pStyle w:val="Normal"/>
+        <w:numPr>
+          <w:ilvl w:val="0"/>
+          <w:numId w:val="0"/>
+        </w:numPr>
+        <w:suppressAutoHyphens w:val="true"/>
+        <w:spacing w:lineRule="auto" w:line="259"/>
+        <w:ind w:hanging="0" w:left="0"/>
+        <w:outlineLvl w:val="0"/>
+        <w:rPr>
+          <w:b w:val="false"/>
+          <w:bCs w:val="false"/>
+          <w:sz w:val="28"/>
+          <w:szCs w:val="20"/>
+        </w:rPr>
+      </w:pPr>
+      <w:r>
+        <w:rPr>
+          <w:b w:val="false"/>
+          <w:bCs w:val="false"/>
+          <w:sz w:val="28"/>
+          <w:szCs w:val="20"/>
+        </w:rPr>
+        <w:drawing>
+          <wp:anchor behindDoc="0" distT="0" distB="0" distL="0" distR="0" simplePos="0" locked="0" layoutInCell="0" allowOverlap="1" relativeHeight="30">
+            <wp:simplePos x="0" y="0"/>
+            <wp:positionH relativeFrom="column">
+              <wp:align>center</wp:align>
+            </wp:positionH>
+            <wp:positionV relativeFrom="paragraph">
+              <wp:posOffset>635</wp:posOffset>
+            </wp:positionV>
+            <wp:extent cx="6119495" cy="704215"/>
+            <wp:effectExtent l="0" t="0" r="0" b="0"/>
+            <wp:wrapSquare wrapText="largest"/>
+            <wp:docPr id="29" name="Image33" descr=""/>
+            <wp:cNvGraphicFramePr>
+              <a:graphicFrameLocks xmlns:a="http://schemas.openxmlformats.org/drawingml/2006/main" noChangeAspect="1"/>
+            </wp:cNvGraphicFramePr>
+            <a:graphic xmlns:a="http://schemas.openxmlformats.org/drawingml/2006/main">
+              <a:graphicData uri="http://schemas.openxmlformats.org/drawingml/2006/picture">
+                <pic:pic xmlns:pic="http://schemas.openxmlformats.org/drawingml/2006/picture">
+                  <pic:nvPicPr>
+                    <pic:cNvPr id="29" name="Image33" descr=""/>
+                    <pic:cNvPicPr>
+                      <a:picLocks noChangeAspect="1" noChangeArrowheads="1"/>
+                    </pic:cNvPicPr>
+                  </pic:nvPicPr>
+                  <pic:blipFill>
+                    <a:blip r:embed="rId30"/>
+                    <a:stretch>
+                      <a:fillRect/>
+                    </a:stretch>
+                  </pic:blipFill>
+                  <pic:spPr bwMode="auto">
+                    <a:xfrm>
+                      <a:off x="0" y="0"/>
+                      <a:ext cx="6119495" cy="704215"/>
+                    </a:xfrm>
+                    <a:prstGeom prst="rect">
+                      <a:avLst/>
+                    </a:prstGeom>
+                  </pic:spPr>
+                </pic:pic>
+              </a:graphicData>
+            </a:graphic>
+          </wp:anchor>
+        </w:drawing>
+      </w:r>
+    </w:p>
+    <w:p>
+      <w:pPr>
+        <w:pStyle w:val="Normal"/>
+        <w:numPr>
+          <w:ilvl w:val="0"/>
+          <w:numId w:val="0"/>
+        </w:numPr>
+        <w:suppressAutoHyphens w:val="true"/>
+        <w:spacing w:lineRule="auto" w:line="259"/>
+        <w:ind w:hanging="0" w:left="0"/>
+        <w:outlineLvl w:val="0"/>
+        <w:rPr>
+          <w:b w:val="false"/>
+          <w:bCs w:val="false"/>
+          <w:sz w:val="28"/>
+          <w:szCs w:val="20"/>
+        </w:rPr>
+      </w:pPr>
+      <w:r>
+        <w:rPr>
+          <w:b w:val="false"/>
+          <w:bCs w:val="false"/>
+          <w:sz w:val="28"/>
+          <w:szCs w:val="20"/>
+        </w:rPr>
+        <w:t>Запуск по событию</w:t>
+      </w:r>
+    </w:p>
+    <w:p>
+      <w:pPr>
+        <w:pStyle w:val="Normal"/>
+        <w:numPr>
+          <w:ilvl w:val="0"/>
+          <w:numId w:val="0"/>
+        </w:numPr>
+        <w:suppressAutoHyphens w:val="true"/>
+        <w:spacing w:lineRule="auto" w:line="259"/>
+        <w:ind w:hanging="0" w:left="0"/>
+        <w:outlineLvl w:val="0"/>
+        <w:rPr>
+          <w:b w:val="false"/>
+          <w:bCs w:val="false"/>
+          <w:sz w:val="28"/>
+          <w:szCs w:val="20"/>
+        </w:rPr>
+      </w:pPr>
+      <w:r>
+        <w:rPr>
+          <w:b w:val="false"/>
+          <w:bCs w:val="false"/>
+          <w:sz w:val="28"/>
+          <w:szCs w:val="20"/>
+        </w:rPr>
+        <w:t>1</w:t>
+      </w:r>
+    </w:p>
+    <w:p>
+      <w:pPr>
+        <w:pStyle w:val="Normal"/>
+        <w:numPr>
+          <w:ilvl w:val="0"/>
+          <w:numId w:val="0"/>
+        </w:numPr>
+        <w:suppressAutoHyphens w:val="true"/>
+        <w:spacing w:lineRule="auto" w:line="259"/>
+        <w:ind w:hanging="0" w:left="0"/>
+        <w:outlineLvl w:val="0"/>
+        <w:rPr>
+          <w:b w:val="false"/>
+          <w:bCs w:val="false"/>
+          <w:sz w:val="28"/>
+          <w:szCs w:val="20"/>
+        </w:rPr>
+      </w:pPr>
+      <w:r>
+        <w:rPr>
+          <w:b w:val="false"/>
+          <w:bCs w:val="false"/>
+          <w:sz w:val="28"/>
+          <w:szCs w:val="20"/>
+        </w:rPr>
+        <w:drawing>
+          <wp:anchor behindDoc="0" distT="0" distB="0" distL="0" distR="0" simplePos="0" locked="0" layoutInCell="0" allowOverlap="1" relativeHeight="31">
+            <wp:simplePos x="0" y="0"/>
+            <wp:positionH relativeFrom="column">
+              <wp:align>center</wp:align>
+            </wp:positionH>
+            <wp:positionV relativeFrom="paragraph">
+              <wp:posOffset>635</wp:posOffset>
+            </wp:positionV>
+            <wp:extent cx="6119495" cy="3815080"/>
+            <wp:effectExtent l="0" t="0" r="0" b="0"/>
+            <wp:wrapSquare wrapText="largest"/>
+            <wp:docPr id="30" name="Image34" descr=""/>
+            <wp:cNvGraphicFramePr>
+              <a:graphicFrameLocks xmlns:a="http://schemas.openxmlformats.org/drawingml/2006/main" noChangeAspect="1"/>
+            </wp:cNvGraphicFramePr>
+            <a:graphic xmlns:a="http://schemas.openxmlformats.org/drawingml/2006/main">
+              <a:graphicData uri="http://schemas.openxmlformats.org/drawingml/2006/picture">
+                <pic:pic xmlns:pic="http://schemas.openxmlformats.org/drawingml/2006/picture">
+                  <pic:nvPicPr>
+                    <pic:cNvPr id="30" name="Image34" descr=""/>
+                    <pic:cNvPicPr>
+                      <a:picLocks noChangeAspect="1" noChangeArrowheads="1"/>
+                    </pic:cNvPicPr>
+                  </pic:nvPicPr>
+                  <pic:blipFill>
+                    <a:blip r:embed="rId31"/>
+                    <a:stretch>
+                      <a:fillRect/>
+                    </a:stretch>
+                  </pic:blipFill>
+                  <pic:spPr bwMode="auto">
+                    <a:xfrm>
+                      <a:off x="0" y="0"/>
+                      <a:ext cx="6119495" cy="3815080"/>
+                    </a:xfrm>
+                    <a:prstGeom prst="rect">
+                      <a:avLst/>
+                    </a:prstGeom>
+                  </pic:spPr>
+                </pic:pic>
+              </a:graphicData>
+            </a:graphic>
+          </wp:anchor>
+        </w:drawing>
+      </w:r>
+    </w:p>
+    <w:p>
+      <w:pPr>
+        <w:pStyle w:val="Normal"/>
+        <w:numPr>
+          <w:ilvl w:val="0"/>
+          <w:numId w:val="0"/>
+        </w:numPr>
+        <w:suppressAutoHyphens w:val="true"/>
+        <w:spacing w:lineRule="auto" w:line="259"/>
+        <w:ind w:hanging="0" w:left="0"/>
+        <w:outlineLvl w:val="0"/>
+        <w:rPr>
+          <w:b w:val="false"/>
+          <w:bCs w:val="false"/>
+          <w:sz w:val="28"/>
+          <w:szCs w:val="20"/>
+        </w:rPr>
+      </w:pPr>
+      <w:r>
+        <w:rPr>
+          <w:b w:val="false"/>
+          <w:bCs w:val="false"/>
+          <w:sz w:val="28"/>
+          <w:szCs w:val="20"/>
+        </w:rPr>
+        <w:t>2</w:t>
+      </w:r>
+    </w:p>
+    <w:p>
+      <w:pPr>
+        <w:pStyle w:val="Normal"/>
+        <w:numPr>
+          <w:ilvl w:val="0"/>
+          <w:numId w:val="0"/>
+        </w:numPr>
+        <w:suppressAutoHyphens w:val="true"/>
+        <w:spacing w:lineRule="auto" w:line="259"/>
+        <w:ind w:hanging="0" w:left="0"/>
+        <w:outlineLvl w:val="0"/>
+        <w:rPr>
+          <w:b w:val="false"/>
+          <w:bCs w:val="false"/>
+          <w:sz w:val="28"/>
+          <w:szCs w:val="20"/>
+        </w:rPr>
+      </w:pPr>
+      <w:r>
+        <w:rPr>
+          <w:b w:val="false"/>
+          <w:bCs w:val="false"/>
+          <w:sz w:val="28"/>
+          <w:szCs w:val="20"/>
+        </w:rPr>
+        <w:drawing>
+          <wp:anchor behindDoc="0" distT="0" distB="0" distL="0" distR="0" simplePos="0" locked="0" layoutInCell="0" allowOverlap="1" relativeHeight="32">
+            <wp:simplePos x="0" y="0"/>
+            <wp:positionH relativeFrom="column">
+              <wp:posOffset>31115</wp:posOffset>
+            </wp:positionH>
+            <wp:positionV relativeFrom="paragraph">
+              <wp:posOffset>635</wp:posOffset>
+            </wp:positionV>
+            <wp:extent cx="4935855" cy="3304540"/>
+            <wp:effectExtent l="0" t="0" r="0" b="0"/>
+            <wp:wrapTopAndBottom/>
+            <wp:docPr id="31" name="Image35" descr=""/>
+            <wp:cNvGraphicFramePr>
+              <a:graphicFrameLocks xmlns:a="http://schemas.openxmlformats.org/drawingml/2006/main" noChangeAspect="1"/>
+            </wp:cNvGraphicFramePr>
+            <a:graphic xmlns:a="http://schemas.openxmlformats.org/drawingml/2006/main">
+              <a:graphicData uri="http://schemas.openxmlformats.org/drawingml/2006/picture">
+                <pic:pic xmlns:pic="http://schemas.openxmlformats.org/drawingml/2006/picture">
+                  <pic:nvPicPr>
+                    <pic:cNvPr id="31" name="Image35" descr=""/>
+                    <pic:cNvPicPr>
+                      <a:picLocks noChangeAspect="1" noChangeArrowheads="1"/>
+                    </pic:cNvPicPr>
+                  </pic:nvPicPr>
+                  <pic:blipFill>
+                    <a:blip r:embed="rId32"/>
+                    <a:stretch>
+                      <a:fillRect/>
+                    </a:stretch>
+                  </pic:blipFill>
+                  <pic:spPr bwMode="auto">
+                    <a:xfrm>
+                      <a:off x="0" y="0"/>
+                      <a:ext cx="4935855" cy="3304540"/>
+                    </a:xfrm>
+                    <a:prstGeom prst="rect">
+                      <a:avLst/>
+                    </a:prstGeom>
+                  </pic:spPr>
+                </pic:pic>
+              </a:graphicData>
+            </a:graphic>
+          </wp:anchor>
+        </w:drawing>
+      </w:r>
+    </w:p>
+    <w:p>
+      <w:pPr>
+        <w:pStyle w:val="Normal"/>
+        <w:numPr>
+          <w:ilvl w:val="0"/>
+          <w:numId w:val="0"/>
+        </w:numPr>
+        <w:suppressAutoHyphens w:val="true"/>
+        <w:spacing w:lineRule="auto" w:line="259"/>
+        <w:ind w:hanging="0" w:left="0"/>
+        <w:outlineLvl w:val="0"/>
+        <w:rPr>
+          <w:b w:val="false"/>
+          <w:bCs w:val="false"/>
+          <w:sz w:val="28"/>
+          <w:szCs w:val="20"/>
+        </w:rPr>
+      </w:pPr>
+      <w:r>
+        <w:rPr>
+          <w:b w:val="false"/>
+          <w:bCs w:val="false"/>
+          <w:sz w:val="28"/>
+          <w:szCs w:val="20"/>
+        </w:rPr>
+        <w:t>3,4</w:t>
+      </w:r>
+    </w:p>
+    <w:p>
+      <w:pPr>
+        <w:pStyle w:val="Normal"/>
+        <w:numPr>
+          <w:ilvl w:val="0"/>
+          <w:numId w:val="0"/>
+        </w:numPr>
+        <w:suppressAutoHyphens w:val="true"/>
+        <w:spacing w:lineRule="auto" w:line="259"/>
+        <w:ind w:hanging="0" w:left="0"/>
+        <w:outlineLvl w:val="0"/>
+        <w:rPr>
+          <w:b w:val="false"/>
+          <w:bCs w:val="false"/>
+          <w:sz w:val="28"/>
+          <w:szCs w:val="20"/>
+        </w:rPr>
+      </w:pPr>
+      <w:r>
+        <w:rPr>
+          <w:b w:val="false"/>
+          <w:bCs w:val="false"/>
+          <w:sz w:val="28"/>
+          <w:szCs w:val="20"/>
+        </w:rPr>
+        <w:drawing>
+          <wp:anchor behindDoc="0" distT="0" distB="0" distL="0" distR="0" simplePos="0" locked="0" layoutInCell="0" allowOverlap="1" relativeHeight="34">
+            <wp:simplePos x="0" y="0"/>
+            <wp:positionH relativeFrom="column">
+              <wp:align>center</wp:align>
+            </wp:positionH>
+            <wp:positionV relativeFrom="paragraph">
+              <wp:posOffset>635</wp:posOffset>
+            </wp:positionV>
+            <wp:extent cx="6119495" cy="5069205"/>
+            <wp:effectExtent l="0" t="0" r="0" b="0"/>
+            <wp:wrapTopAndBottom/>
+            <wp:docPr id="32" name="Image37" descr=""/>
+            <wp:cNvGraphicFramePr>
+              <a:graphicFrameLocks xmlns:a="http://schemas.openxmlformats.org/drawingml/2006/main" noChangeAspect="1"/>
+            </wp:cNvGraphicFramePr>
+            <a:graphic xmlns:a="http://schemas.openxmlformats.org/drawingml/2006/main">
+              <a:graphicData uri="http://schemas.openxmlformats.org/drawingml/2006/picture">
+                <pic:pic xmlns:pic="http://schemas.openxmlformats.org/drawingml/2006/picture">
+                  <pic:nvPicPr>
+                    <pic:cNvPr id="32" name="Image37" descr=""/>
+                    <pic:cNvPicPr>
+                      <a:picLocks noChangeAspect="1" noChangeArrowheads="1"/>
+                    </pic:cNvPicPr>
+                  </pic:nvPicPr>
+                  <pic:blipFill>
+                    <a:blip r:embed="rId33"/>
+                    <a:stretch>
+                      <a:fillRect/>
+                    </a:stretch>
+                  </pic:blipFill>
+                  <pic:spPr bwMode="auto">
+                    <a:xfrm>
+                      <a:off x="0" y="0"/>
+                      <a:ext cx="6119495" cy="5069205"/>
+                    </a:xfrm>
+                    <a:prstGeom prst="rect">
+                      <a:avLst/>
+                    </a:prstGeom>
+                  </pic:spPr>
+                </pic:pic>
+              </a:graphicData>
+            </a:graphic>
+          </wp:anchor>
+        </w:drawing>
+      </w:r>
+    </w:p>
+    <w:p>
+      <w:pPr>
+        <w:pStyle w:val="Normal"/>
+        <w:numPr>
+          <w:ilvl w:val="0"/>
+          <w:numId w:val="0"/>
+        </w:numPr>
+        <w:suppressAutoHyphens w:val="true"/>
+        <w:spacing w:lineRule="auto" w:line="259"/>
+        <w:ind w:hanging="0" w:left="0"/>
+        <w:outlineLvl w:val="0"/>
+        <w:rPr>
+          <w:b w:val="false"/>
+          <w:bCs w:val="false"/>
+          <w:sz w:val="28"/>
+          <w:szCs w:val="20"/>
+        </w:rPr>
+      </w:pPr>
+      <w:r>
+        <w:rPr>
+          <w:b w:val="false"/>
+          <w:bCs w:val="false"/>
+          <w:sz w:val="28"/>
+          <w:szCs w:val="20"/>
+        </w:rPr>
+      </w:r>
+    </w:p>
+    <w:p>
+      <w:pPr>
+        <w:pStyle w:val="Normal"/>
+        <w:numPr>
+          <w:ilvl w:val="0"/>
+          <w:numId w:val="0"/>
+        </w:numPr>
+        <w:suppressAutoHyphens w:val="true"/>
+        <w:spacing w:lineRule="auto" w:line="259"/>
+        <w:ind w:hanging="0" w:left="0"/>
+        <w:outlineLvl w:val="0"/>
+        <w:rPr>
+          <w:b w:val="false"/>
+          <w:bCs w:val="false"/>
+          <w:sz w:val="28"/>
+          <w:szCs w:val="20"/>
+        </w:rPr>
+      </w:pPr>
+      <w:r>
+        <w:rPr>
+          <w:b w:val="false"/>
+          <w:bCs w:val="false"/>
+          <w:sz w:val="28"/>
+          <w:szCs w:val="20"/>
+        </w:rPr>
+      </w:r>
+    </w:p>
+    <w:p>
+      <w:pPr>
+        <w:pStyle w:val="Normal"/>
+        <w:numPr>
+          <w:ilvl w:val="0"/>
+          <w:numId w:val="0"/>
+        </w:numPr>
+        <w:suppressAutoHyphens w:val="true"/>
+        <w:spacing w:lineRule="auto" w:line="259"/>
+        <w:ind w:hanging="0" w:left="0"/>
+        <w:outlineLvl w:val="0"/>
+        <w:rPr>
+          <w:b w:val="false"/>
+          <w:bCs w:val="false"/>
+          <w:sz w:val="28"/>
+          <w:szCs w:val="20"/>
+        </w:rPr>
+      </w:pPr>
+      <w:r>
+        <w:rPr>
+          <w:b w:val="false"/>
+          <w:bCs w:val="false"/>
+          <w:sz w:val="28"/>
+          <w:szCs w:val="20"/>
+        </w:rPr>
+      </w:r>
+      <w:r>
+        <w:br w:type="page"/>
+      </w:r>
+    </w:p>
+    <w:p>
+      <w:pPr>
+        <w:pStyle w:val="Normal"/>
+        <w:numPr>
+          <w:ilvl w:val="0"/>
+          <w:numId w:val="0"/>
+        </w:numPr>
+        <w:suppressAutoHyphens w:val="true"/>
+        <w:spacing w:lineRule="auto" w:line="259"/>
+        <w:ind w:hanging="0" w:left="0"/>
+        <w:outlineLvl w:val="0"/>
+        <w:rPr>
+          <w:b w:val="false"/>
+          <w:bCs w:val="false"/>
+          <w:sz w:val="28"/>
+          <w:szCs w:val="20"/>
+        </w:rPr>
+      </w:pPr>
+      <w:r>
+        <w:rPr>
+          <w:b w:val="false"/>
+          <w:bCs w:val="false"/>
+          <w:sz w:val="28"/>
+          <w:szCs w:val="20"/>
+        </w:rPr>
+        <w:t>5,6</w:t>
+      </w:r>
+    </w:p>
+    <w:p>
+      <w:pPr>
+        <w:pStyle w:val="Normal"/>
+        <w:numPr>
+          <w:ilvl w:val="0"/>
+          <w:numId w:val="0"/>
+        </w:numPr>
+        <w:suppressAutoHyphens w:val="true"/>
+        <w:spacing w:lineRule="auto" w:line="259"/>
+        <w:ind w:hanging="0" w:left="0"/>
+        <w:outlineLvl w:val="0"/>
+        <w:rPr>
+          <w:b w:val="false"/>
+          <w:bCs w:val="false"/>
+          <w:sz w:val="28"/>
+          <w:szCs w:val="20"/>
+        </w:rPr>
+      </w:pPr>
+      <w:r>
+        <w:rPr>
+          <w:b w:val="false"/>
+          <w:bCs w:val="false"/>
+          <w:sz w:val="28"/>
+          <w:szCs w:val="20"/>
+        </w:rPr>
+        <w:drawing>
+          <wp:anchor behindDoc="0" distT="0" distB="0" distL="0" distR="0" simplePos="0" locked="0" layoutInCell="0" allowOverlap="1" relativeHeight="33">
+            <wp:simplePos x="0" y="0"/>
+            <wp:positionH relativeFrom="column">
+              <wp:align>center</wp:align>
+            </wp:positionH>
+            <wp:positionV relativeFrom="paragraph">
+              <wp:posOffset>635</wp:posOffset>
+            </wp:positionV>
+            <wp:extent cx="6119495" cy="5043805"/>
+            <wp:effectExtent l="0" t="0" r="0" b="0"/>
+            <wp:wrapTopAndBottom/>
+            <wp:docPr id="33" name="Image36" descr=""/>
+            <wp:cNvGraphicFramePr>
+              <a:graphicFrameLocks xmlns:a="http://schemas.openxmlformats.org/drawingml/2006/main" noChangeAspect="1"/>
+            </wp:cNvGraphicFramePr>
+            <a:graphic xmlns:a="http://schemas.openxmlformats.org/drawingml/2006/main">
+              <a:graphicData uri="http://schemas.openxmlformats.org/drawingml/2006/picture">
+                <pic:pic xmlns:pic="http://schemas.openxmlformats.org/drawingml/2006/picture">
+                  <pic:nvPicPr>
+                    <pic:cNvPr id="33" name="Image36" descr=""/>
+                    <pic:cNvPicPr>
+                      <a:picLocks noChangeAspect="1" noChangeArrowheads="1"/>
+                    </pic:cNvPicPr>
+                  </pic:nvPicPr>
+                  <pic:blipFill>
+                    <a:blip r:embed="rId34"/>
+                    <a:stretch>
+                      <a:fillRect/>
+                    </a:stretch>
+                  </pic:blipFill>
+                  <pic:spPr bwMode="auto">
+                    <a:xfrm>
+                      <a:off x="0" y="0"/>
+                      <a:ext cx="6119495" cy="5043805"/>
+                    </a:xfrm>
+                    <a:prstGeom prst="rect">
+                      <a:avLst/>
+                    </a:prstGeom>
+                  </pic:spPr>
+                </pic:pic>
+              </a:graphicData>
+            </a:graphic>
+          </wp:anchor>
+        </w:drawing>
+      </w:r>
+    </w:p>
+    <w:p>
+      <w:pPr>
+        <w:pStyle w:val="Normal"/>
+        <w:numPr>
+          <w:ilvl w:val="0"/>
+          <w:numId w:val="0"/>
+        </w:numPr>
+        <w:suppressAutoHyphens w:val="true"/>
+        <w:spacing w:lineRule="auto" w:line="259"/>
+        <w:ind w:hanging="0" w:left="0"/>
+        <w:outlineLvl w:val="0"/>
+        <w:rPr>
+          <w:b w:val="false"/>
+          <w:bCs w:val="false"/>
+          <w:sz w:val="28"/>
+          <w:szCs w:val="20"/>
+        </w:rPr>
+      </w:pPr>
+      <w:r>
+        <w:rPr>
+          <w:b w:val="false"/>
+          <w:bCs w:val="false"/>
+          <w:sz w:val="28"/>
+          <w:szCs w:val="20"/>
+        </w:rPr>
+      </w:r>
+      <w:r>
+        <w:br w:type="page"/>
+      </w:r>
+    </w:p>
+    <w:p>
+      <w:pPr>
+        <w:pStyle w:val="Normal"/>
+        <w:numPr>
+          <w:ilvl w:val="0"/>
+          <w:numId w:val="0"/>
+        </w:numPr>
+        <w:suppressAutoHyphens w:val="true"/>
+        <w:spacing w:lineRule="auto" w:line="259"/>
+        <w:ind w:hanging="0" w:left="0"/>
+        <w:outlineLvl w:val="0"/>
+        <w:rPr>
+          <w:b w:val="false"/>
+          <w:bCs w:val="false"/>
+          <w:sz w:val="28"/>
+          <w:szCs w:val="20"/>
+        </w:rPr>
+      </w:pPr>
+      <w:r>
+        <w:rPr>
+          <w:b w:val="false"/>
+          <w:bCs w:val="false"/>
+          <w:sz w:val="28"/>
+          <w:szCs w:val="20"/>
+        </w:rPr>
+        <w:t>7,8,9</w:t>
+      </w:r>
+    </w:p>
+    <w:p>
+      <w:pPr>
+        <w:pStyle w:val="Normal"/>
+        <w:numPr>
+          <w:ilvl w:val="0"/>
+          <w:numId w:val="0"/>
+        </w:numPr>
+        <w:suppressAutoHyphens w:val="true"/>
+        <w:spacing w:lineRule="auto" w:line="259"/>
+        <w:ind w:hanging="0" w:left="0"/>
+        <w:outlineLvl w:val="0"/>
+        <w:rPr>
+          <w:b w:val="false"/>
+          <w:bCs w:val="false"/>
+          <w:sz w:val="28"/>
+          <w:szCs w:val="20"/>
+        </w:rPr>
+      </w:pPr>
+      <w:r>
+        <w:rPr>
+          <w:b w:val="false"/>
+          <w:bCs w:val="false"/>
+          <w:sz w:val="28"/>
+          <w:szCs w:val="20"/>
+        </w:rPr>
+        <w:drawing>
+          <wp:anchor behindDoc="0" distT="0" distB="0" distL="0" distR="0" simplePos="0" locked="0" layoutInCell="0" allowOverlap="1" relativeHeight="35">
+            <wp:simplePos x="0" y="0"/>
+            <wp:positionH relativeFrom="column">
+              <wp:align>center</wp:align>
+            </wp:positionH>
+            <wp:positionV relativeFrom="paragraph">
+              <wp:posOffset>635</wp:posOffset>
+            </wp:positionV>
+            <wp:extent cx="6119495" cy="5415280"/>
+            <wp:effectExtent l="0" t="0" r="0" b="0"/>
+            <wp:wrapTopAndBottom/>
+            <wp:docPr id="34" name="Image38" descr=""/>
+            <wp:cNvGraphicFramePr>
+              <a:graphicFrameLocks xmlns:a="http://schemas.openxmlformats.org/drawingml/2006/main" noChangeAspect="1"/>
+            </wp:cNvGraphicFramePr>
+            <a:graphic xmlns:a="http://schemas.openxmlformats.org/drawingml/2006/main">
+              <a:graphicData uri="http://schemas.openxmlformats.org/drawingml/2006/picture">
+                <pic:pic xmlns:pic="http://schemas.openxmlformats.org/drawingml/2006/picture">
+                  <pic:nvPicPr>
+                    <pic:cNvPr id="34" name="Image38" descr=""/>
+                    <pic:cNvPicPr>
+                      <a:picLocks noChangeAspect="1" noChangeArrowheads="1"/>
+                    </pic:cNvPicPr>
+                  </pic:nvPicPr>
+                  <pic:blipFill>
+                    <a:blip r:embed="rId35"/>
+                    <a:stretch>
+                      <a:fillRect/>
+                    </a:stretch>
+                  </pic:blipFill>
+                  <pic:spPr bwMode="auto">
+                    <a:xfrm>
+                      <a:off x="0" y="0"/>
+                      <a:ext cx="6119495" cy="5415280"/>
+                    </a:xfrm>
+                    <a:prstGeom prst="rect">
+                      <a:avLst/>
+                    </a:prstGeom>
+                  </pic:spPr>
+                </pic:pic>
+              </a:graphicData>
+            </a:graphic>
+          </wp:anchor>
+        </w:drawing>
+        <w:drawing>
+          <wp:anchor behindDoc="0" distT="0" distB="0" distL="0" distR="0" simplePos="0" locked="0" layoutInCell="0" allowOverlap="1" relativeHeight="36">
+            <wp:simplePos x="0" y="0"/>
+            <wp:positionH relativeFrom="column">
+              <wp:posOffset>0</wp:posOffset>
+            </wp:positionH>
+            <wp:positionV relativeFrom="paragraph">
+              <wp:posOffset>5447665</wp:posOffset>
+            </wp:positionV>
+            <wp:extent cx="6119495" cy="3441700"/>
+            <wp:effectExtent l="0" t="0" r="0" b="0"/>
+            <wp:wrapTopAndBottom/>
+            <wp:docPr id="35" name="Image39" descr=""/>
+            <wp:cNvGraphicFramePr>
+              <a:graphicFrameLocks xmlns:a="http://schemas.openxmlformats.org/drawingml/2006/main" noChangeAspect="1"/>
+            </wp:cNvGraphicFramePr>
+            <a:graphic xmlns:a="http://schemas.openxmlformats.org/drawingml/2006/main">
+              <a:graphicData uri="http://schemas.openxmlformats.org/drawingml/2006/picture">
+                <pic:pic xmlns:pic="http://schemas.openxmlformats.org/drawingml/2006/picture">
+                  <pic:nvPicPr>
+                    <pic:cNvPr id="35" name="Image39" descr=""/>
+                    <pic:cNvPicPr>
+                      <a:picLocks noChangeAspect="1" noChangeArrowheads="1"/>
+                    </pic:cNvPicPr>
+                  </pic:nvPicPr>
+                  <pic:blipFill>
+                    <a:blip r:embed="rId36"/>
+                    <a:stretch>
+                      <a:fillRect/>
+                    </a:stretch>
+                  </pic:blipFill>
+                  <pic:spPr bwMode="auto">
+                    <a:xfrm>
+                      <a:off x="0" y="0"/>
+                      <a:ext cx="6119495" cy="3441700"/>
+                    </a:xfrm>
+                    <a:prstGeom prst="rect">
+                      <a:avLst/>
+                    </a:prstGeom>
+                  </pic:spPr>
+                </pic:pic>
+              </a:graphicData>
+            </a:graphic>
+          </wp:anchor>
+        </w:drawing>
+      </w:r>
+    </w:p>
+    <w:p>
+      <w:pPr>
+        <w:pStyle w:val="Normal"/>
+        <w:numPr>
+          <w:ilvl w:val="0"/>
+          <w:numId w:val="0"/>
+        </w:numPr>
+        <w:suppressAutoHyphens w:val="true"/>
+        <w:spacing w:lineRule="auto" w:line="259"/>
+        <w:ind w:hanging="0" w:left="0"/>
+        <w:outlineLvl w:val="0"/>
+        <w:rPr>
+          <w:b w:val="false"/>
+          <w:bCs w:val="false"/>
+          <w:sz w:val="28"/>
+          <w:szCs w:val="20"/>
+        </w:rPr>
+      </w:pPr>
       <w:r>
         <w:rPr>
           <w:b w:val="false"/>
@@ -3829,6 +4880,1245 @@
           <w:sz w:val="28"/>
           <w:szCs w:val="20"/>
         </w:rPr>
+        <w:drawing>
+          <wp:anchor behindDoc="0" distT="0" distB="0" distL="0" distR="0" simplePos="0" locked="0" layoutInCell="0" allowOverlap="1" relativeHeight="37">
+            <wp:simplePos x="0" y="0"/>
+            <wp:positionH relativeFrom="column">
+              <wp:align>center</wp:align>
+            </wp:positionH>
+            <wp:positionV relativeFrom="paragraph">
+              <wp:posOffset>635</wp:posOffset>
+            </wp:positionV>
+            <wp:extent cx="6119495" cy="5116195"/>
+            <wp:effectExtent l="0" t="0" r="0" b="0"/>
+            <wp:wrapTopAndBottom/>
+            <wp:docPr id="36" name="Image40" descr=""/>
+            <wp:cNvGraphicFramePr>
+              <a:graphicFrameLocks xmlns:a="http://schemas.openxmlformats.org/drawingml/2006/main" noChangeAspect="1"/>
+            </wp:cNvGraphicFramePr>
+            <a:graphic xmlns:a="http://schemas.openxmlformats.org/drawingml/2006/main">
+              <a:graphicData uri="http://schemas.openxmlformats.org/drawingml/2006/picture">
+                <pic:pic xmlns:pic="http://schemas.openxmlformats.org/drawingml/2006/picture">
+                  <pic:nvPicPr>
+                    <pic:cNvPr id="36" name="Image40" descr=""/>
+                    <pic:cNvPicPr>
+                      <a:picLocks noChangeAspect="1" noChangeArrowheads="1"/>
+                    </pic:cNvPicPr>
+                  </pic:nvPicPr>
+                  <pic:blipFill>
+                    <a:blip r:embed="rId37"/>
+                    <a:stretch>
+                      <a:fillRect/>
+                    </a:stretch>
+                  </pic:blipFill>
+                  <pic:spPr bwMode="auto">
+                    <a:xfrm>
+                      <a:off x="0" y="0"/>
+                      <a:ext cx="6119495" cy="5116195"/>
+                    </a:xfrm>
+                    <a:prstGeom prst="rect">
+                      <a:avLst/>
+                    </a:prstGeom>
+                  </pic:spPr>
+                </pic:pic>
+              </a:graphicData>
+            </a:graphic>
+          </wp:anchor>
+        </w:drawing>
+      </w:r>
+    </w:p>
+    <w:p>
+      <w:pPr>
+        <w:pStyle w:val="Normal"/>
+        <w:numPr>
+          <w:ilvl w:val="0"/>
+          <w:numId w:val="0"/>
+        </w:numPr>
+        <w:suppressAutoHyphens w:val="true"/>
+        <w:spacing w:lineRule="auto" w:line="259"/>
+        <w:ind w:hanging="0" w:left="0"/>
+        <w:outlineLvl w:val="0"/>
+        <w:rPr>
+          <w:b w:val="false"/>
+          <w:bCs w:val="false"/>
+          <w:sz w:val="28"/>
+          <w:szCs w:val="20"/>
+        </w:rPr>
+      </w:pPr>
+      <w:r>
+        <w:rPr>
+          <w:b w:val="false"/>
+          <w:bCs w:val="false"/>
+          <w:sz w:val="28"/>
+          <w:szCs w:val="20"/>
+        </w:rPr>
+        <w:t>12,13,14,15</w:t>
+      </w:r>
+    </w:p>
+    <w:p>
+      <w:pPr>
+        <w:pStyle w:val="Normal"/>
+        <w:numPr>
+          <w:ilvl w:val="0"/>
+          <w:numId w:val="0"/>
+        </w:numPr>
+        <w:suppressAutoHyphens w:val="true"/>
+        <w:spacing w:lineRule="auto" w:line="259"/>
+        <w:ind w:hanging="0" w:left="0"/>
+        <w:outlineLvl w:val="0"/>
+        <w:rPr>
+          <w:b w:val="false"/>
+          <w:bCs w:val="false"/>
+          <w:sz w:val="28"/>
+          <w:szCs w:val="20"/>
+        </w:rPr>
+      </w:pPr>
+      <w:r>
+        <w:rPr>
+          <w:b w:val="false"/>
+          <w:bCs w:val="false"/>
+          <w:sz w:val="28"/>
+          <w:szCs w:val="20"/>
+        </w:rPr>
+        <w:drawing>
+          <wp:anchor behindDoc="0" distT="0" distB="0" distL="0" distR="0" simplePos="0" locked="0" layoutInCell="0" allowOverlap="1" relativeHeight="38">
+            <wp:simplePos x="0" y="0"/>
+            <wp:positionH relativeFrom="column">
+              <wp:align>center</wp:align>
+            </wp:positionH>
+            <wp:positionV relativeFrom="paragraph">
+              <wp:posOffset>635</wp:posOffset>
+            </wp:positionV>
+            <wp:extent cx="6119495" cy="2500630"/>
+            <wp:effectExtent l="0" t="0" r="0" b="0"/>
+            <wp:wrapTopAndBottom/>
+            <wp:docPr id="37" name="Image41" descr=""/>
+            <wp:cNvGraphicFramePr>
+              <a:graphicFrameLocks xmlns:a="http://schemas.openxmlformats.org/drawingml/2006/main" noChangeAspect="1"/>
+            </wp:cNvGraphicFramePr>
+            <a:graphic xmlns:a="http://schemas.openxmlformats.org/drawingml/2006/main">
+              <a:graphicData uri="http://schemas.openxmlformats.org/drawingml/2006/picture">
+                <pic:pic xmlns:pic="http://schemas.openxmlformats.org/drawingml/2006/picture">
+                  <pic:nvPicPr>
+                    <pic:cNvPr id="37" name="Image41" descr=""/>
+                    <pic:cNvPicPr>
+                      <a:picLocks noChangeAspect="1" noChangeArrowheads="1"/>
+                    </pic:cNvPicPr>
+                  </pic:nvPicPr>
+                  <pic:blipFill>
+                    <a:blip r:embed="rId38"/>
+                    <a:stretch>
+                      <a:fillRect/>
+                    </a:stretch>
+                  </pic:blipFill>
+                  <pic:spPr bwMode="auto">
+                    <a:xfrm>
+                      <a:off x="0" y="0"/>
+                      <a:ext cx="6119495" cy="2500630"/>
+                    </a:xfrm>
+                    <a:prstGeom prst="rect">
+                      <a:avLst/>
+                    </a:prstGeom>
+                  </pic:spPr>
+                </pic:pic>
+              </a:graphicData>
+            </a:graphic>
+          </wp:anchor>
+        </w:drawing>
+      </w:r>
+    </w:p>
+    <w:p>
+      <w:pPr>
+        <w:pStyle w:val="Normal"/>
+        <w:numPr>
+          <w:ilvl w:val="0"/>
+          <w:numId w:val="0"/>
+        </w:numPr>
+        <w:suppressAutoHyphens w:val="true"/>
+        <w:spacing w:lineRule="auto" w:line="259"/>
+        <w:ind w:hanging="0" w:left="0"/>
+        <w:outlineLvl w:val="0"/>
+        <w:rPr>
+          <w:b w:val="false"/>
+          <w:bCs w:val="false"/>
+          <w:sz w:val="28"/>
+          <w:szCs w:val="20"/>
+        </w:rPr>
+      </w:pPr>
+      <w:r>
+        <w:rPr>
+          <w:b w:val="false"/>
+          <w:bCs w:val="false"/>
+          <w:sz w:val="28"/>
+          <w:szCs w:val="20"/>
+        </w:rPr>
+      </w:r>
+      <w:r>
+        <w:br w:type="page"/>
+      </w:r>
+    </w:p>
+    <w:p>
+      <w:pPr>
+        <w:pStyle w:val="Normal"/>
+        <w:numPr>
+          <w:ilvl w:val="0"/>
+          <w:numId w:val="0"/>
+        </w:numPr>
+        <w:suppressAutoHyphens w:val="true"/>
+        <w:spacing w:lineRule="auto" w:line="259"/>
+        <w:ind w:hanging="0" w:left="0"/>
+        <w:outlineLvl w:val="0"/>
+        <w:rPr>
+          <w:b w:val="false"/>
+          <w:bCs w:val="false"/>
+          <w:sz w:val="28"/>
+          <w:szCs w:val="20"/>
+        </w:rPr>
+      </w:pPr>
+      <w:r>
+        <w:rPr>
+          <w:b w:val="false"/>
+          <w:bCs w:val="false"/>
+          <w:sz w:val="28"/>
+          <w:szCs w:val="20"/>
+        </w:rPr>
+        <w:t>Автоматизация отправки на DockerHub</w:t>
+      </w:r>
+    </w:p>
+    <w:p>
+      <w:pPr>
+        <w:pStyle w:val="Normal"/>
+        <w:numPr>
+          <w:ilvl w:val="0"/>
+          <w:numId w:val="0"/>
+        </w:numPr>
+        <w:suppressAutoHyphens w:val="true"/>
+        <w:spacing w:lineRule="auto" w:line="259"/>
+        <w:ind w:hanging="0" w:left="0"/>
+        <w:outlineLvl w:val="0"/>
+        <w:rPr>
+          <w:b w:val="false"/>
+          <w:bCs w:val="false"/>
+          <w:sz w:val="28"/>
+          <w:szCs w:val="20"/>
+        </w:rPr>
+      </w:pPr>
+      <w:r>
+        <w:rPr>
+          <w:b w:val="false"/>
+          <w:bCs w:val="false"/>
+          <w:sz w:val="28"/>
+          <w:szCs w:val="20"/>
+        </w:rPr>
+        <w:t>1,2,3,4,5</w:t>
+      </w:r>
+    </w:p>
+    <w:p>
+      <w:pPr>
+        <w:pStyle w:val="Normal"/>
+        <w:numPr>
+          <w:ilvl w:val="0"/>
+          <w:numId w:val="0"/>
+        </w:numPr>
+        <w:suppressAutoHyphens w:val="true"/>
+        <w:spacing w:lineRule="auto" w:line="259"/>
+        <w:ind w:hanging="0" w:left="0"/>
+        <w:outlineLvl w:val="0"/>
+        <w:rPr>
+          <w:b w:val="false"/>
+          <w:bCs w:val="false"/>
+          <w:sz w:val="28"/>
+          <w:szCs w:val="20"/>
+        </w:rPr>
+      </w:pPr>
+      <w:r>
+        <w:rPr>
+          <w:b w:val="false"/>
+          <w:bCs w:val="false"/>
+          <w:sz w:val="28"/>
+          <w:szCs w:val="20"/>
+        </w:rPr>
+        <w:drawing>
+          <wp:anchor behindDoc="0" distT="0" distB="0" distL="0" distR="0" simplePos="0" locked="0" layoutInCell="0" allowOverlap="1" relativeHeight="39">
+            <wp:simplePos x="0" y="0"/>
+            <wp:positionH relativeFrom="column">
+              <wp:align>center</wp:align>
+            </wp:positionH>
+            <wp:positionV relativeFrom="paragraph">
+              <wp:posOffset>635</wp:posOffset>
+            </wp:positionV>
+            <wp:extent cx="6119495" cy="5231130"/>
+            <wp:effectExtent l="0" t="0" r="0" b="0"/>
+            <wp:wrapTopAndBottom/>
+            <wp:docPr id="38" name="Image42" descr=""/>
+            <wp:cNvGraphicFramePr>
+              <a:graphicFrameLocks xmlns:a="http://schemas.openxmlformats.org/drawingml/2006/main" noChangeAspect="1"/>
+            </wp:cNvGraphicFramePr>
+            <a:graphic xmlns:a="http://schemas.openxmlformats.org/drawingml/2006/main">
+              <a:graphicData uri="http://schemas.openxmlformats.org/drawingml/2006/picture">
+                <pic:pic xmlns:pic="http://schemas.openxmlformats.org/drawingml/2006/picture">
+                  <pic:nvPicPr>
+                    <pic:cNvPr id="38" name="Image42" descr=""/>
+                    <pic:cNvPicPr>
+                      <a:picLocks noChangeAspect="1" noChangeArrowheads="1"/>
+                    </pic:cNvPicPr>
+                  </pic:nvPicPr>
+                  <pic:blipFill>
+                    <a:blip r:embed="rId39"/>
+                    <a:stretch>
+                      <a:fillRect/>
+                    </a:stretch>
+                  </pic:blipFill>
+                  <pic:spPr bwMode="auto">
+                    <a:xfrm>
+                      <a:off x="0" y="0"/>
+                      <a:ext cx="6119495" cy="5231130"/>
+                    </a:xfrm>
+                    <a:prstGeom prst="rect">
+                      <a:avLst/>
+                    </a:prstGeom>
+                  </pic:spPr>
+                </pic:pic>
+              </a:graphicData>
+            </a:graphic>
+          </wp:anchor>
+        </w:drawing>
+      </w:r>
+    </w:p>
+    <w:p>
+      <w:pPr>
+        <w:pStyle w:val="Normal"/>
+        <w:numPr>
+          <w:ilvl w:val="0"/>
+          <w:numId w:val="0"/>
+        </w:numPr>
+        <w:suppressAutoHyphens w:val="true"/>
+        <w:spacing w:lineRule="auto" w:line="259"/>
+        <w:ind w:hanging="0" w:left="0"/>
+        <w:outlineLvl w:val="0"/>
+        <w:rPr>
+          <w:b w:val="false"/>
+          <w:bCs w:val="false"/>
+          <w:sz w:val="28"/>
+          <w:szCs w:val="20"/>
+        </w:rPr>
+      </w:pPr>
+      <w:r>
+        <w:rPr>
+          <w:b w:val="false"/>
+          <w:bCs w:val="false"/>
+          <w:sz w:val="28"/>
+          <w:szCs w:val="20"/>
+        </w:rPr>
+        <w:t>6</w:t>
+      </w:r>
+    </w:p>
+    <w:p>
+      <w:pPr>
+        <w:pStyle w:val="Normal"/>
+        <w:numPr>
+          <w:ilvl w:val="0"/>
+          <w:numId w:val="0"/>
+        </w:numPr>
+        <w:suppressAutoHyphens w:val="true"/>
+        <w:spacing w:lineRule="auto" w:line="259"/>
+        <w:ind w:hanging="0" w:left="0"/>
+        <w:outlineLvl w:val="0"/>
+        <w:rPr>
+          <w:b w:val="false"/>
+          <w:bCs w:val="false"/>
+          <w:sz w:val="28"/>
+          <w:szCs w:val="20"/>
+        </w:rPr>
+      </w:pPr>
+      <w:r>
+        <w:rPr>
+          <w:b w:val="false"/>
+          <w:bCs w:val="false"/>
+          <w:sz w:val="28"/>
+          <w:szCs w:val="20"/>
+        </w:rPr>
+        <w:drawing>
+          <wp:anchor behindDoc="0" distT="0" distB="0" distL="0" distR="0" simplePos="0" locked="0" layoutInCell="0" allowOverlap="1" relativeHeight="40">
+            <wp:simplePos x="0" y="0"/>
+            <wp:positionH relativeFrom="column">
+              <wp:posOffset>-114300</wp:posOffset>
+            </wp:positionH>
+            <wp:positionV relativeFrom="paragraph">
+              <wp:posOffset>635</wp:posOffset>
+            </wp:positionV>
+            <wp:extent cx="4187825" cy="2906395"/>
+            <wp:effectExtent l="0" t="0" r="0" b="0"/>
+            <wp:wrapTopAndBottom/>
+            <wp:docPr id="39" name="Image24" descr=""/>
+            <wp:cNvGraphicFramePr>
+              <a:graphicFrameLocks xmlns:a="http://schemas.openxmlformats.org/drawingml/2006/main" noChangeAspect="1"/>
+            </wp:cNvGraphicFramePr>
+            <a:graphic xmlns:a="http://schemas.openxmlformats.org/drawingml/2006/main">
+              <a:graphicData uri="http://schemas.openxmlformats.org/drawingml/2006/picture">
+                <pic:pic xmlns:pic="http://schemas.openxmlformats.org/drawingml/2006/picture">
+                  <pic:nvPicPr>
+                    <pic:cNvPr id="39" name="Image24" descr=""/>
+                    <pic:cNvPicPr>
+                      <a:picLocks noChangeAspect="1" noChangeArrowheads="1"/>
+                    </pic:cNvPicPr>
+                  </pic:nvPicPr>
+                  <pic:blipFill>
+                    <a:blip r:embed="rId40"/>
+                    <a:stretch>
+                      <a:fillRect/>
+                    </a:stretch>
+                  </pic:blipFill>
+                  <pic:spPr bwMode="auto">
+                    <a:xfrm>
+                      <a:off x="0" y="0"/>
+                      <a:ext cx="4187825" cy="2906395"/>
+                    </a:xfrm>
+                    <a:prstGeom prst="rect">
+                      <a:avLst/>
+                    </a:prstGeom>
+                  </pic:spPr>
+                </pic:pic>
+              </a:graphicData>
+            </a:graphic>
+          </wp:anchor>
+        </w:drawing>
+      </w:r>
+      <w:r>
+        <w:br w:type="page"/>
+      </w:r>
+    </w:p>
+    <w:p>
+      <w:pPr>
+        <w:pStyle w:val="Normal"/>
+        <w:numPr>
+          <w:ilvl w:val="0"/>
+          <w:numId w:val="0"/>
+        </w:numPr>
+        <w:suppressAutoHyphens w:val="true"/>
+        <w:spacing w:lineRule="auto" w:line="259"/>
+        <w:ind w:hanging="0" w:left="0"/>
+        <w:outlineLvl w:val="0"/>
+        <w:rPr>
+          <w:b w:val="false"/>
+          <w:bCs w:val="false"/>
+          <w:sz w:val="28"/>
+          <w:szCs w:val="20"/>
+        </w:rPr>
+      </w:pPr>
+      <w:r>
+        <w:rPr>
+          <w:b w:val="false"/>
+          <w:bCs w:val="false"/>
+          <w:sz w:val="28"/>
+          <w:szCs w:val="20"/>
+        </w:rPr>
+        <w:t>7,8,9</w:t>
+      </w:r>
+    </w:p>
+    <w:p>
+      <w:pPr>
+        <w:pStyle w:val="Normal"/>
+        <w:numPr>
+          <w:ilvl w:val="0"/>
+          <w:numId w:val="0"/>
+        </w:numPr>
+        <w:suppressAutoHyphens w:val="true"/>
+        <w:spacing w:lineRule="auto" w:line="259"/>
+        <w:ind w:hanging="0" w:left="0"/>
+        <w:outlineLvl w:val="0"/>
+        <w:rPr>
+          <w:b w:val="false"/>
+          <w:bCs w:val="false"/>
+          <w:sz w:val="28"/>
+          <w:szCs w:val="20"/>
+        </w:rPr>
+      </w:pPr>
+      <w:r>
+        <w:rPr>
+          <w:b w:val="false"/>
+          <w:bCs w:val="false"/>
+          <w:sz w:val="28"/>
+          <w:szCs w:val="20"/>
+        </w:rPr>
+        <w:drawing>
+          <wp:anchor behindDoc="0" distT="0" distB="0" distL="0" distR="0" simplePos="0" locked="0" layoutInCell="0" allowOverlap="1" relativeHeight="41">
+            <wp:simplePos x="0" y="0"/>
+            <wp:positionH relativeFrom="column">
+              <wp:align>center</wp:align>
+            </wp:positionH>
+            <wp:positionV relativeFrom="paragraph">
+              <wp:posOffset>635</wp:posOffset>
+            </wp:positionV>
+            <wp:extent cx="6119495" cy="3764280"/>
+            <wp:effectExtent l="0" t="0" r="0" b="0"/>
+            <wp:wrapTopAndBottom/>
+            <wp:docPr id="40" name="Image25" descr=""/>
+            <wp:cNvGraphicFramePr>
+              <a:graphicFrameLocks xmlns:a="http://schemas.openxmlformats.org/drawingml/2006/main" noChangeAspect="1"/>
+            </wp:cNvGraphicFramePr>
+            <a:graphic xmlns:a="http://schemas.openxmlformats.org/drawingml/2006/main">
+              <a:graphicData uri="http://schemas.openxmlformats.org/drawingml/2006/picture">
+                <pic:pic xmlns:pic="http://schemas.openxmlformats.org/drawingml/2006/picture">
+                  <pic:nvPicPr>
+                    <pic:cNvPr id="40" name="Image25" descr=""/>
+                    <pic:cNvPicPr>
+                      <a:picLocks noChangeAspect="1" noChangeArrowheads="1"/>
+                    </pic:cNvPicPr>
+                  </pic:nvPicPr>
+                  <pic:blipFill>
+                    <a:blip r:embed="rId41"/>
+                    <a:stretch>
+                      <a:fillRect/>
+                    </a:stretch>
+                  </pic:blipFill>
+                  <pic:spPr bwMode="auto">
+                    <a:xfrm>
+                      <a:off x="0" y="0"/>
+                      <a:ext cx="6119495" cy="3764280"/>
+                    </a:xfrm>
+                    <a:prstGeom prst="rect">
+                      <a:avLst/>
+                    </a:prstGeom>
+                  </pic:spPr>
+                </pic:pic>
+              </a:graphicData>
+            </a:graphic>
+          </wp:anchor>
+        </w:drawing>
+      </w:r>
+    </w:p>
+    <w:p>
+      <w:pPr>
+        <w:pStyle w:val="Normal"/>
+        <w:numPr>
+          <w:ilvl w:val="0"/>
+          <w:numId w:val="0"/>
+        </w:numPr>
+        <w:suppressAutoHyphens w:val="true"/>
+        <w:spacing w:lineRule="auto" w:line="259"/>
+        <w:ind w:hanging="0" w:left="0"/>
+        <w:outlineLvl w:val="0"/>
+        <w:rPr>
+          <w:b w:val="false"/>
+          <w:bCs w:val="false"/>
+          <w:sz w:val="28"/>
+          <w:szCs w:val="20"/>
+        </w:rPr>
+      </w:pPr>
+      <w:r>
+        <w:rPr>
+          <w:b w:val="false"/>
+          <w:bCs w:val="false"/>
+          <w:sz w:val="28"/>
+          <w:szCs w:val="20"/>
+        </w:rPr>
+        <w:t>10,11</w:t>
+      </w:r>
+    </w:p>
+    <w:p>
+      <w:pPr>
+        <w:pStyle w:val="Normal"/>
+        <w:numPr>
+          <w:ilvl w:val="0"/>
+          <w:numId w:val="0"/>
+        </w:numPr>
+        <w:suppressAutoHyphens w:val="true"/>
+        <w:spacing w:lineRule="auto" w:line="259"/>
+        <w:ind w:hanging="0" w:left="0"/>
+        <w:outlineLvl w:val="0"/>
+        <w:rPr>
+          <w:b w:val="false"/>
+          <w:bCs w:val="false"/>
+          <w:sz w:val="28"/>
+          <w:szCs w:val="20"/>
+        </w:rPr>
+      </w:pPr>
+      <w:r>
+        <w:rPr>
+          <w:b w:val="false"/>
+          <w:bCs w:val="false"/>
+          <w:sz w:val="28"/>
+          <w:szCs w:val="20"/>
+        </w:rPr>
+        <w:drawing>
+          <wp:anchor behindDoc="0" distT="0" distB="0" distL="0" distR="0" simplePos="0" locked="0" layoutInCell="0" allowOverlap="1" relativeHeight="42">
+            <wp:simplePos x="0" y="0"/>
+            <wp:positionH relativeFrom="column">
+              <wp:align>center</wp:align>
+            </wp:positionH>
+            <wp:positionV relativeFrom="paragraph">
+              <wp:posOffset>635</wp:posOffset>
+            </wp:positionV>
+            <wp:extent cx="6119495" cy="3602990"/>
+            <wp:effectExtent l="0" t="0" r="0" b="0"/>
+            <wp:wrapTopAndBottom/>
+            <wp:docPr id="41" name="Image26" descr=""/>
+            <wp:cNvGraphicFramePr>
+              <a:graphicFrameLocks xmlns:a="http://schemas.openxmlformats.org/drawingml/2006/main" noChangeAspect="1"/>
+            </wp:cNvGraphicFramePr>
+            <a:graphic xmlns:a="http://schemas.openxmlformats.org/drawingml/2006/main">
+              <a:graphicData uri="http://schemas.openxmlformats.org/drawingml/2006/picture">
+                <pic:pic xmlns:pic="http://schemas.openxmlformats.org/drawingml/2006/picture">
+                  <pic:nvPicPr>
+                    <pic:cNvPr id="41" name="Image26" descr=""/>
+                    <pic:cNvPicPr>
+                      <a:picLocks noChangeAspect="1" noChangeArrowheads="1"/>
+                    </pic:cNvPicPr>
+                  </pic:nvPicPr>
+                  <pic:blipFill>
+                    <a:blip r:embed="rId42"/>
+                    <a:stretch>
+                      <a:fillRect/>
+                    </a:stretch>
+                  </pic:blipFill>
+                  <pic:spPr bwMode="auto">
+                    <a:xfrm>
+                      <a:off x="0" y="0"/>
+                      <a:ext cx="6119495" cy="3602990"/>
+                    </a:xfrm>
+                    <a:prstGeom prst="rect">
+                      <a:avLst/>
+                    </a:prstGeom>
+                  </pic:spPr>
+                </pic:pic>
+              </a:graphicData>
+            </a:graphic>
+          </wp:anchor>
+        </w:drawing>
+      </w:r>
+    </w:p>
+    <w:p>
+      <w:pPr>
+        <w:pStyle w:val="Normal"/>
+        <w:numPr>
+          <w:ilvl w:val="0"/>
+          <w:numId w:val="0"/>
+        </w:numPr>
+        <w:suppressAutoHyphens w:val="true"/>
+        <w:spacing w:lineRule="auto" w:line="259"/>
+        <w:ind w:hanging="0" w:left="0"/>
+        <w:outlineLvl w:val="0"/>
+        <w:rPr>
+          <w:b w:val="false"/>
+          <w:bCs w:val="false"/>
+          <w:sz w:val="28"/>
+          <w:szCs w:val="20"/>
+        </w:rPr>
+      </w:pPr>
+      <w:r>
+        <w:rPr>
+          <w:b w:val="false"/>
+          <w:bCs w:val="false"/>
+          <w:sz w:val="28"/>
+          <w:szCs w:val="20"/>
+        </w:rPr>
+      </w:r>
+      <w:r>
+        <w:br w:type="page"/>
+      </w:r>
+    </w:p>
+    <w:p>
+      <w:pPr>
+        <w:pStyle w:val="Normal"/>
+        <w:numPr>
+          <w:ilvl w:val="0"/>
+          <w:numId w:val="0"/>
+        </w:numPr>
+        <w:suppressAutoHyphens w:val="true"/>
+        <w:spacing w:lineRule="auto" w:line="259"/>
+        <w:ind w:hanging="0" w:left="0"/>
+        <w:outlineLvl w:val="0"/>
+        <w:rPr>
+          <w:b w:val="false"/>
+          <w:bCs w:val="false"/>
+          <w:sz w:val="28"/>
+          <w:szCs w:val="20"/>
+        </w:rPr>
+      </w:pPr>
+      <w:r>
+        <w:rPr>
+          <w:b w:val="false"/>
+          <w:bCs w:val="false"/>
+          <w:sz w:val="28"/>
+          <w:szCs w:val="20"/>
+        </w:rPr>
+        <w:t>12</w:t>
+      </w:r>
+    </w:p>
+    <w:p>
+      <w:pPr>
+        <w:pStyle w:val="Normal"/>
+        <w:numPr>
+          <w:ilvl w:val="0"/>
+          <w:numId w:val="0"/>
+        </w:numPr>
+        <w:suppressAutoHyphens w:val="true"/>
+        <w:spacing w:lineRule="auto" w:line="259"/>
+        <w:ind w:hanging="0" w:left="0"/>
+        <w:outlineLvl w:val="0"/>
+        <w:rPr>
+          <w:b w:val="false"/>
+          <w:bCs w:val="false"/>
+          <w:sz w:val="28"/>
+          <w:szCs w:val="20"/>
+        </w:rPr>
+      </w:pPr>
+      <w:r>
+        <w:rPr>
+          <w:b w:val="false"/>
+          <w:bCs w:val="false"/>
+          <w:sz w:val="28"/>
+          <w:szCs w:val="20"/>
+        </w:rPr>
+        <w:drawing>
+          <wp:anchor behindDoc="0" distT="0" distB="0" distL="0" distR="0" simplePos="0" locked="0" layoutInCell="0" allowOverlap="1" relativeHeight="43">
+            <wp:simplePos x="0" y="0"/>
+            <wp:positionH relativeFrom="column">
+              <wp:align>center</wp:align>
+            </wp:positionH>
+            <wp:positionV relativeFrom="paragraph">
+              <wp:posOffset>635</wp:posOffset>
+            </wp:positionV>
+            <wp:extent cx="6119495" cy="2129155"/>
+            <wp:effectExtent l="0" t="0" r="0" b="0"/>
+            <wp:wrapTopAndBottom/>
+            <wp:docPr id="42" name="Image27" descr=""/>
+            <wp:cNvGraphicFramePr>
+              <a:graphicFrameLocks xmlns:a="http://schemas.openxmlformats.org/drawingml/2006/main" noChangeAspect="1"/>
+            </wp:cNvGraphicFramePr>
+            <a:graphic xmlns:a="http://schemas.openxmlformats.org/drawingml/2006/main">
+              <a:graphicData uri="http://schemas.openxmlformats.org/drawingml/2006/picture">
+                <pic:pic xmlns:pic="http://schemas.openxmlformats.org/drawingml/2006/picture">
+                  <pic:nvPicPr>
+                    <pic:cNvPr id="42" name="Image27" descr=""/>
+                    <pic:cNvPicPr>
+                      <a:picLocks noChangeAspect="1" noChangeArrowheads="1"/>
+                    </pic:cNvPicPr>
+                  </pic:nvPicPr>
+                  <pic:blipFill>
+                    <a:blip r:embed="rId43"/>
+                    <a:stretch>
+                      <a:fillRect/>
+                    </a:stretch>
+                  </pic:blipFill>
+                  <pic:spPr bwMode="auto">
+                    <a:xfrm>
+                      <a:off x="0" y="0"/>
+                      <a:ext cx="6119495" cy="2129155"/>
+                    </a:xfrm>
+                    <a:prstGeom prst="rect">
+                      <a:avLst/>
+                    </a:prstGeom>
+                  </pic:spPr>
+                </pic:pic>
+              </a:graphicData>
+            </a:graphic>
+          </wp:anchor>
+        </w:drawing>
+      </w:r>
+    </w:p>
+    <w:p>
+      <w:pPr>
+        <w:pStyle w:val="Normal"/>
+        <w:numPr>
+          <w:ilvl w:val="0"/>
+          <w:numId w:val="0"/>
+        </w:numPr>
+        <w:suppressAutoHyphens w:val="true"/>
+        <w:spacing w:lineRule="auto" w:line="259"/>
+        <w:ind w:hanging="0" w:left="0"/>
+        <w:outlineLvl w:val="0"/>
+        <w:rPr>
+          <w:b w:val="false"/>
+          <w:bCs w:val="false"/>
+          <w:sz w:val="28"/>
+          <w:szCs w:val="20"/>
+        </w:rPr>
+      </w:pPr>
+      <w:r>
+        <w:rPr>
+          <w:b w:val="false"/>
+          <w:bCs w:val="false"/>
+          <w:sz w:val="28"/>
+          <w:szCs w:val="20"/>
+        </w:rPr>
+      </w:r>
+    </w:p>
+    <w:p>
+      <w:pPr>
+        <w:pStyle w:val="Normal"/>
+        <w:numPr>
+          <w:ilvl w:val="0"/>
+          <w:numId w:val="0"/>
+        </w:numPr>
+        <w:suppressAutoHyphens w:val="true"/>
+        <w:spacing w:lineRule="auto" w:line="259"/>
+        <w:ind w:hanging="0" w:left="0"/>
+        <w:outlineLvl w:val="0"/>
+        <w:rPr>
+          <w:b w:val="false"/>
+          <w:bCs w:val="false"/>
+          <w:sz w:val="28"/>
+          <w:szCs w:val="20"/>
+        </w:rPr>
+      </w:pPr>
+      <w:r>
+        <w:rPr>
+          <w:b w:val="false"/>
+          <w:bCs w:val="false"/>
+          <w:sz w:val="28"/>
+          <w:szCs w:val="20"/>
+        </w:rPr>
+      </w:r>
+    </w:p>
+    <w:p>
+      <w:pPr>
+        <w:pStyle w:val="Normal"/>
+        <w:numPr>
+          <w:ilvl w:val="0"/>
+          <w:numId w:val="0"/>
+        </w:numPr>
+        <w:suppressAutoHyphens w:val="true"/>
+        <w:spacing w:lineRule="auto" w:line="259"/>
+        <w:ind w:hanging="0" w:left="0"/>
+        <w:outlineLvl w:val="0"/>
+        <w:rPr>
+          <w:b w:val="false"/>
+          <w:bCs w:val="false"/>
+          <w:sz w:val="28"/>
+          <w:szCs w:val="20"/>
+        </w:rPr>
+      </w:pPr>
+      <w:r>
+        <w:rPr>
+          <w:b w:val="false"/>
+          <w:bCs w:val="false"/>
+          <w:sz w:val="28"/>
+          <w:szCs w:val="20"/>
+        </w:rPr>
+      </w:r>
+    </w:p>
+    <w:p>
+      <w:pPr>
+        <w:pStyle w:val="Normal"/>
+        <w:numPr>
+          <w:ilvl w:val="0"/>
+          <w:numId w:val="0"/>
+        </w:numPr>
+        <w:suppressAutoHyphens w:val="true"/>
+        <w:spacing w:lineRule="auto" w:line="259"/>
+        <w:ind w:hanging="0" w:left="0"/>
+        <w:outlineLvl w:val="0"/>
+        <w:rPr>
+          <w:b w:val="false"/>
+          <w:bCs w:val="false"/>
+          <w:sz w:val="28"/>
+          <w:szCs w:val="20"/>
+        </w:rPr>
+      </w:pPr>
+      <w:r>
+        <w:rPr>
+          <w:b w:val="false"/>
+          <w:bCs w:val="false"/>
+          <w:sz w:val="28"/>
+          <w:szCs w:val="20"/>
+        </w:rPr>
+      </w:r>
+    </w:p>
+    <w:p>
+      <w:pPr>
+        <w:pStyle w:val="Normal"/>
+        <w:numPr>
+          <w:ilvl w:val="0"/>
+          <w:numId w:val="0"/>
+        </w:numPr>
+        <w:suppressAutoHyphens w:val="true"/>
+        <w:spacing w:lineRule="auto" w:line="259"/>
+        <w:ind w:hanging="0" w:left="0"/>
+        <w:outlineLvl w:val="0"/>
+        <w:rPr>
+          <w:b w:val="false"/>
+          <w:bCs w:val="false"/>
+          <w:sz w:val="28"/>
+          <w:szCs w:val="20"/>
+        </w:rPr>
+      </w:pPr>
+      <w:r>
+        <w:rPr>
+          <w:b w:val="false"/>
+          <w:bCs w:val="false"/>
+          <w:sz w:val="28"/>
+          <w:szCs w:val="20"/>
+        </w:rPr>
+      </w:r>
+    </w:p>
+    <w:p>
+      <w:pPr>
+        <w:pStyle w:val="Normal"/>
+        <w:numPr>
+          <w:ilvl w:val="0"/>
+          <w:numId w:val="0"/>
+        </w:numPr>
+        <w:suppressAutoHyphens w:val="true"/>
+        <w:spacing w:lineRule="auto" w:line="259"/>
+        <w:ind w:hanging="0" w:left="0"/>
+        <w:outlineLvl w:val="0"/>
+        <w:rPr>
+          <w:b w:val="false"/>
+          <w:bCs w:val="false"/>
+          <w:sz w:val="28"/>
+          <w:szCs w:val="20"/>
+        </w:rPr>
+      </w:pPr>
+      <w:r>
+        <w:rPr>
+          <w:b w:val="false"/>
+          <w:bCs w:val="false"/>
+          <w:sz w:val="28"/>
+          <w:szCs w:val="20"/>
+        </w:rPr>
+      </w:r>
+    </w:p>
+    <w:p>
+      <w:pPr>
+        <w:pStyle w:val="Normal"/>
+        <w:numPr>
+          <w:ilvl w:val="0"/>
+          <w:numId w:val="0"/>
+        </w:numPr>
+        <w:suppressAutoHyphens w:val="true"/>
+        <w:spacing w:lineRule="auto" w:line="259"/>
+        <w:ind w:hanging="0" w:left="0"/>
+        <w:outlineLvl w:val="0"/>
+        <w:rPr>
+          <w:b w:val="false"/>
+          <w:bCs w:val="false"/>
+          <w:sz w:val="28"/>
+          <w:szCs w:val="20"/>
+        </w:rPr>
+      </w:pPr>
+      <w:r>
+        <w:rPr>
+          <w:b w:val="false"/>
+          <w:bCs w:val="false"/>
+          <w:sz w:val="28"/>
+          <w:szCs w:val="20"/>
+        </w:rPr>
+      </w:r>
+    </w:p>
+    <w:p>
+      <w:pPr>
+        <w:pStyle w:val="Normal"/>
+        <w:numPr>
+          <w:ilvl w:val="0"/>
+          <w:numId w:val="0"/>
+        </w:numPr>
+        <w:suppressAutoHyphens w:val="true"/>
+        <w:spacing w:lineRule="auto" w:line="259"/>
+        <w:ind w:hanging="0" w:left="0"/>
+        <w:outlineLvl w:val="0"/>
+        <w:rPr>
+          <w:b w:val="false"/>
+          <w:bCs w:val="false"/>
+          <w:sz w:val="28"/>
+          <w:szCs w:val="20"/>
+        </w:rPr>
+      </w:pPr>
+      <w:r>
+        <w:rPr>
+          <w:b w:val="false"/>
+          <w:bCs w:val="false"/>
+          <w:sz w:val="28"/>
+          <w:szCs w:val="20"/>
+        </w:rPr>
+      </w:r>
+    </w:p>
+    <w:p>
+      <w:pPr>
+        <w:pStyle w:val="Normal"/>
+        <w:numPr>
+          <w:ilvl w:val="0"/>
+          <w:numId w:val="0"/>
+        </w:numPr>
+        <w:suppressAutoHyphens w:val="true"/>
+        <w:spacing w:lineRule="auto" w:line="259"/>
+        <w:ind w:hanging="0" w:left="0"/>
+        <w:outlineLvl w:val="0"/>
+        <w:rPr>
+          <w:b w:val="false"/>
+          <w:bCs w:val="false"/>
+          <w:sz w:val="28"/>
+          <w:szCs w:val="20"/>
+        </w:rPr>
+      </w:pPr>
+      <w:r>
+        <w:rPr>
+          <w:b w:val="false"/>
+          <w:bCs w:val="false"/>
+          <w:sz w:val="28"/>
+          <w:szCs w:val="20"/>
+        </w:rPr>
+      </w:r>
+    </w:p>
+    <w:p>
+      <w:pPr>
+        <w:pStyle w:val="Normal"/>
+        <w:numPr>
+          <w:ilvl w:val="0"/>
+          <w:numId w:val="0"/>
+        </w:numPr>
+        <w:suppressAutoHyphens w:val="true"/>
+        <w:spacing w:lineRule="auto" w:line="259"/>
+        <w:ind w:hanging="0" w:left="0"/>
+        <w:outlineLvl w:val="0"/>
+        <w:rPr>
+          <w:b w:val="false"/>
+          <w:bCs w:val="false"/>
+          <w:sz w:val="28"/>
+          <w:szCs w:val="20"/>
+        </w:rPr>
+      </w:pPr>
+      <w:r>
+        <w:rPr>
+          <w:b w:val="false"/>
+          <w:bCs w:val="false"/>
+          <w:sz w:val="28"/>
+          <w:szCs w:val="20"/>
+        </w:rPr>
+      </w:r>
+    </w:p>
+    <w:p>
+      <w:pPr>
+        <w:pStyle w:val="Normal"/>
+        <w:numPr>
+          <w:ilvl w:val="0"/>
+          <w:numId w:val="0"/>
+        </w:numPr>
+        <w:suppressAutoHyphens w:val="true"/>
+        <w:spacing w:lineRule="auto" w:line="259"/>
+        <w:ind w:hanging="0" w:left="0"/>
+        <w:outlineLvl w:val="0"/>
+        <w:rPr>
+          <w:b w:val="false"/>
+          <w:bCs w:val="false"/>
+          <w:sz w:val="28"/>
+          <w:szCs w:val="20"/>
+        </w:rPr>
+      </w:pPr>
+      <w:r>
+        <w:rPr>
+          <w:b w:val="false"/>
+          <w:bCs w:val="false"/>
+          <w:sz w:val="28"/>
+          <w:szCs w:val="20"/>
+        </w:rPr>
+      </w:r>
+    </w:p>
+    <w:p>
+      <w:pPr>
+        <w:pStyle w:val="Normal"/>
+        <w:numPr>
+          <w:ilvl w:val="0"/>
+          <w:numId w:val="0"/>
+        </w:numPr>
+        <w:suppressAutoHyphens w:val="true"/>
+        <w:spacing w:lineRule="auto" w:line="259"/>
+        <w:ind w:hanging="0" w:left="0"/>
+        <w:outlineLvl w:val="0"/>
+        <w:rPr>
+          <w:b w:val="false"/>
+          <w:bCs w:val="false"/>
+          <w:sz w:val="28"/>
+          <w:szCs w:val="20"/>
+        </w:rPr>
+      </w:pPr>
+      <w:r>
+        <w:rPr>
+          <w:b w:val="false"/>
+          <w:bCs w:val="false"/>
+          <w:sz w:val="28"/>
+          <w:szCs w:val="20"/>
+        </w:rPr>
+      </w:r>
+    </w:p>
+    <w:p>
+      <w:pPr>
+        <w:pStyle w:val="Normal"/>
+        <w:numPr>
+          <w:ilvl w:val="0"/>
+          <w:numId w:val="0"/>
+        </w:numPr>
+        <w:suppressAutoHyphens w:val="true"/>
+        <w:spacing w:lineRule="auto" w:line="259"/>
+        <w:ind w:hanging="0" w:left="0"/>
+        <w:outlineLvl w:val="0"/>
+        <w:rPr>
+          <w:b w:val="false"/>
+          <w:bCs w:val="false"/>
+          <w:sz w:val="28"/>
+          <w:szCs w:val="20"/>
+        </w:rPr>
+      </w:pPr>
+      <w:r>
+        <w:rPr>
+          <w:b w:val="false"/>
+          <w:bCs w:val="false"/>
+          <w:sz w:val="28"/>
+          <w:szCs w:val="20"/>
+        </w:rPr>
+      </w:r>
+    </w:p>
+    <w:p>
+      <w:pPr>
+        <w:pStyle w:val="Normal"/>
+        <w:numPr>
+          <w:ilvl w:val="0"/>
+          <w:numId w:val="0"/>
+        </w:numPr>
+        <w:suppressAutoHyphens w:val="true"/>
+        <w:spacing w:lineRule="auto" w:line="259"/>
+        <w:ind w:hanging="0" w:left="0"/>
+        <w:outlineLvl w:val="0"/>
+        <w:rPr>
+          <w:b w:val="false"/>
+          <w:bCs w:val="false"/>
+          <w:sz w:val="28"/>
+          <w:szCs w:val="20"/>
+        </w:rPr>
+      </w:pPr>
+      <w:r>
+        <w:rPr>
+          <w:b w:val="false"/>
+          <w:bCs w:val="false"/>
+          <w:sz w:val="28"/>
+          <w:szCs w:val="20"/>
+        </w:rPr>
+      </w:r>
+    </w:p>
+    <w:p>
+      <w:pPr>
+        <w:pStyle w:val="Normal"/>
+        <w:numPr>
+          <w:ilvl w:val="0"/>
+          <w:numId w:val="0"/>
+        </w:numPr>
+        <w:suppressAutoHyphens w:val="true"/>
+        <w:spacing w:lineRule="auto" w:line="259"/>
+        <w:ind w:hanging="0" w:left="0"/>
+        <w:outlineLvl w:val="0"/>
+        <w:rPr>
+          <w:b w:val="false"/>
+          <w:bCs w:val="false"/>
+          <w:sz w:val="28"/>
+          <w:szCs w:val="20"/>
+        </w:rPr>
+      </w:pPr>
+      <w:r>
+        <w:rPr>
+          <w:b w:val="false"/>
+          <w:bCs w:val="false"/>
+          <w:sz w:val="28"/>
+          <w:szCs w:val="20"/>
+        </w:rPr>
+      </w:r>
+    </w:p>
+    <w:p>
+      <w:pPr>
+        <w:pStyle w:val="Normal"/>
+        <w:numPr>
+          <w:ilvl w:val="0"/>
+          <w:numId w:val="0"/>
+        </w:numPr>
+        <w:suppressAutoHyphens w:val="true"/>
+        <w:spacing w:lineRule="auto" w:line="259"/>
+        <w:ind w:hanging="0" w:left="0"/>
+        <w:outlineLvl w:val="0"/>
+        <w:rPr>
+          <w:b w:val="false"/>
+          <w:bCs w:val="false"/>
+          <w:sz w:val="28"/>
+          <w:szCs w:val="20"/>
+        </w:rPr>
+      </w:pPr>
+      <w:r>
+        <w:rPr>
+          <w:b w:val="false"/>
+          <w:bCs w:val="false"/>
+          <w:sz w:val="28"/>
+          <w:szCs w:val="20"/>
+        </w:rPr>
+      </w:r>
+    </w:p>
+    <w:p>
+      <w:pPr>
+        <w:pStyle w:val="Normal"/>
+        <w:numPr>
+          <w:ilvl w:val="0"/>
+          <w:numId w:val="0"/>
+        </w:numPr>
+        <w:suppressAutoHyphens w:val="true"/>
+        <w:spacing w:lineRule="auto" w:line="259"/>
+        <w:ind w:hanging="0" w:left="0"/>
+        <w:outlineLvl w:val="0"/>
+        <w:rPr>
+          <w:b w:val="false"/>
+          <w:bCs w:val="false"/>
+          <w:sz w:val="28"/>
+          <w:szCs w:val="20"/>
+        </w:rPr>
+      </w:pPr>
+      <w:r>
+        <w:rPr/>
+      </w:r>
+    </w:p>
+    <w:p>
+      <w:pPr>
+        <w:pStyle w:val="Normal"/>
+        <w:numPr>
+          <w:ilvl w:val="0"/>
+          <w:numId w:val="0"/>
+        </w:numPr>
+        <w:suppressAutoHyphens w:val="true"/>
+        <w:spacing w:lineRule="auto" w:line="259"/>
+        <w:ind w:hanging="0" w:left="0"/>
+        <w:outlineLvl w:val="0"/>
+        <w:rPr>
+          <w:b w:val="false"/>
+          <w:bCs w:val="false"/>
+          <w:sz w:val="28"/>
+          <w:szCs w:val="20"/>
+        </w:rPr>
+      </w:pPr>
+      <w:r>
+        <w:rPr>
+          <w:b w:val="false"/>
+          <w:bCs w:val="false"/>
+          <w:sz w:val="28"/>
+          <w:szCs w:val="20"/>
+        </w:rPr>
+      </w:r>
+    </w:p>
+    <w:p>
+      <w:pPr>
+        <w:pStyle w:val="Normal"/>
+        <w:numPr>
+          <w:ilvl w:val="0"/>
+          <w:numId w:val="0"/>
+        </w:numPr>
+        <w:suppressAutoHyphens w:val="true"/>
+        <w:spacing w:lineRule="auto" w:line="259"/>
+        <w:ind w:hanging="0" w:left="0"/>
+        <w:outlineLvl w:val="0"/>
+        <w:rPr>
+          <w:b w:val="false"/>
+          <w:bCs w:val="false"/>
+          <w:sz w:val="28"/>
+          <w:szCs w:val="20"/>
+        </w:rPr>
+      </w:pPr>
+      <w:r>
+        <w:rPr/>
       </w:r>
     </w:p>
     <w:p>

</xml_diff>